<commit_message>
New version of coursework text
</commit_message>
<xml_diff>
--- a/Курсовая работа (5).docx
+++ b/Курсовая работа (5).docx
@@ -5818,10 +5818,15 @@
         <w:t xml:space="preserve"> </w:t>
       </w:r>
       <w:r>
-        <w:rPr>
-          <w:highlight w:val="yellow"/>
-        </w:rPr>
-        <w:t>[ссылка]</w:t>
+        <w:t>[</w:t>
+      </w:r>
+      <w:fldSimple w:instr=" REF _Ref356560824 \r \h  \* MERGEFORMAT ">
+        <w:r>
+          <w:t>10</w:t>
+        </w:r>
+      </w:fldSimple>
+      <w:r>
+        <w:t>]</w:t>
       </w:r>
       <w:r>
         <w:t xml:space="preserve"> – </w:t>
@@ -5845,151 +5850,138 @@
         <w:t xml:space="preserve"> </w:t>
       </w:r>
       <w:r>
-        <w:t>в</w:t>
+        <w:t>виз</w:t>
+      </w:r>
+      <w:r>
+        <w:t>у</w:t>
+      </w:r>
+      <w:r>
+        <w:t xml:space="preserve">ального моделирования программных систем. </w:t>
+      </w:r>
+      <w:r>
+        <w:rPr>
+          <w:lang w:val="en-US"/>
+        </w:rPr>
+        <w:t>UML</w:t>
+      </w:r>
+      <w:r>
+        <w:t xml:space="preserve"> предназначен для специф</w:t>
       </w:r>
       <w:r>
         <w:t>и</w:t>
       </w:r>
       <w:r>
-        <w:t xml:space="preserve">зуального моделирования программных систем. </w:t>
-      </w:r>
-      <w:r>
-        <w:rPr>
-          <w:highlight w:val="yellow"/>
-        </w:rPr>
-        <w:t>1</w:t>
-      </w:r>
-      <w:r>
-        <w:rPr>
-          <w:highlight w:val="yellow"/>
+        <w:t xml:space="preserve">кации, визуализации, проектирования и документирования всех артефактов, создаваемых при разработке программных систем. </w:t>
+      </w:r>
+    </w:p>
+    <w:p>
+      <w:pPr>
+        <w:pStyle w:val="af"/>
+      </w:pPr>
+      <w:r>
+        <w:t xml:space="preserve">Унифицированный процесс </w:t>
+      </w:r>
+      <w:r>
+        <w:t>(</w:t>
+      </w:r>
+      <w:r>
+        <w:rPr>
           <w:lang w:val="en-US"/>
         </w:rPr>
-        <w:t xml:space="preserve">-2 </w:t>
-      </w:r>
-      <w:r>
-        <w:rPr>
-          <w:highlight w:val="yellow"/>
-        </w:rPr>
-        <w:t xml:space="preserve">предложения, что такое </w:t>
-      </w:r>
-      <w:r>
-        <w:rPr>
-          <w:highlight w:val="yellow"/>
+        <w:t>Unified</w:t>
+      </w:r>
+      <w:r>
+        <w:t xml:space="preserve"> </w:t>
+      </w:r>
+      <w:r>
+        <w:rPr>
           <w:lang w:val="en-US"/>
         </w:rPr>
-        <w:t xml:space="preserve">UML, </w:t>
-      </w:r>
-      <w:r>
-        <w:rPr>
-          <w:highlight w:val="yellow"/>
-        </w:rPr>
-        <w:t>для чего предназначен.</w:t>
-      </w:r>
-    </w:p>
-    <w:p>
-      <w:pPr>
-        <w:pStyle w:val="af"/>
-      </w:pPr>
-      <w:r>
-        <w:t xml:space="preserve">Унифицированный процесс </w:t>
-      </w:r>
-      <w:r>
-        <w:t>(</w:t>
+        <w:t>Process</w:t>
+      </w:r>
+      <w:r>
+        <w:t>)</w:t>
+      </w:r>
+      <w:r>
+        <w:t>– методология моделиров</w:t>
+      </w:r>
+      <w:r>
+        <w:t>а</w:t>
+      </w:r>
+      <w:r>
+        <w:t xml:space="preserve">ния программных систем. </w:t>
       </w:r>
       <w:r>
         <w:rPr>
           <w:lang w:val="en-US"/>
         </w:rPr>
-        <w:t>Unified</w:t>
+        <w:t>UP</w:t>
       </w:r>
       <w:r>
         <w:t xml:space="preserve"> </w:t>
       </w:r>
       <w:r>
+        <w:t>определяет 5 основных рабочих потоков: опред</w:t>
+      </w:r>
+      <w:r>
+        <w:t>е</w:t>
+      </w:r>
+      <w:r>
+        <w:t>ление требований, анализ, проектиров</w:t>
+      </w:r>
+      <w:r>
+        <w:t>ание, реализация и тестирование, кот</w:t>
+      </w:r>
+      <w:r>
+        <w:t>о</w:t>
+      </w:r>
+      <w:r>
+        <w:t>рые представляют собой одну итерацию</w:t>
+      </w:r>
+      <w:r>
+        <w:t xml:space="preserve"> </w:t>
+      </w:r>
+      <w:r>
+        <w:t>[</w:t>
+      </w:r>
+      <w:r>
+        <w:fldChar w:fldCharType="begin"/>
+      </w:r>
+      <w:r>
+        <w:instrText xml:space="preserve"> REF _Ref351514949 \r \h </w:instrText>
+      </w:r>
+      <w:r>
+        <w:fldChar w:fldCharType="separate"/>
+      </w:r>
+      <w:r>
+        <w:t>2</w:t>
+      </w:r>
+      <w:r>
+        <w:fldChar w:fldCharType="end"/>
+      </w:r>
+      <w:r>
+        <w:t>].</w:t>
+      </w:r>
+      <w:r>
+        <w:t xml:space="preserve"> </w:t>
+      </w:r>
+      <w:r>
         <w:rPr>
           <w:lang w:val="en-US"/>
         </w:rPr>
-        <w:t>Process</w:t>
-      </w:r>
-      <w:r>
-        <w:t>)</w:t>
-      </w:r>
-      <w:r>
-        <w:t>– методология моделиров</w:t>
-      </w:r>
-      <w:r>
-        <w:t>а</w:t>
-      </w:r>
-      <w:r>
-        <w:t xml:space="preserve">ния программных систем. </w:t>
-      </w:r>
-      <w:r>
-        <w:rPr>
-          <w:lang w:val="en-US"/>
-        </w:rPr>
         <w:t>UP</w:t>
       </w:r>
       <w:r>
         <w:t xml:space="preserve"> </w:t>
       </w:r>
       <w:r>
-        <w:t>определяет 5 основных рабочих потоков: опред</w:t>
-      </w:r>
-      <w:r>
-        <w:t>е</w:t>
-      </w:r>
-      <w:r>
-        <w:t>ление требований, анализ, проектиров</w:t>
-      </w:r>
-      <w:r>
-        <w:t>ание, реализация и тестирование, кот</w:t>
+        <w:t>имеет 4 фазы, каждая из кот</w:t>
       </w:r>
       <w:r>
         <w:t>о</w:t>
       </w:r>
       <w:r>
-        <w:t>рые представляют собой одну итерацию</w:t>
-      </w:r>
-      <w:r>
-        <w:t xml:space="preserve"> </w:t>
-      </w:r>
-      <w:r>
-        <w:rPr>
-          <w:highlight w:val="yellow"/>
-          <w:lang w:val="en-US"/>
-        </w:rPr>
-        <w:t>[</w:t>
-      </w:r>
-      <w:r>
-        <w:rPr>
-          <w:highlight w:val="yellow"/>
-        </w:rPr>
-        <w:t>ссылка</w:t>
-      </w:r>
-      <w:r>
-        <w:rPr>
-          <w:highlight w:val="yellow"/>
-          <w:lang w:val="en-US"/>
-        </w:rPr>
-        <w:t>]</w:t>
-      </w:r>
-      <w:r>
-        <w:t>.</w:t>
-      </w:r>
-      <w:r>
-        <w:t xml:space="preserve"> </w:t>
-      </w:r>
-      <w:r>
-        <w:rPr>
-          <w:lang w:val="en-US"/>
-        </w:rPr>
-        <w:t>UP</w:t>
-      </w:r>
-      <w:r>
-        <w:t xml:space="preserve"> </w:t>
-      </w:r>
-      <w:r>
-        <w:t>имеет 4 фазы, каждая из которых может состоять из одной или не</w:t>
+        <w:t>рых может состоять из одной или не</w:t>
       </w:r>
       <w:r>
         <w:t>скольких итераций.</w:t>
@@ -6121,16 +6113,37 @@
         <w:t xml:space="preserve"> </w:t>
       </w:r>
       <w:r>
-        <w:rPr>
-          <w:highlight w:val="yellow"/>
-        </w:rPr>
-        <w:t>[ссылка]</w:t>
+        <w:t>[</w:t>
+      </w:r>
+      <w:r>
+        <w:fldChar w:fldCharType="begin"/>
+      </w:r>
+      <w:r>
+        <w:instrText xml:space="preserve"> REF _Ref351514696 \r \h </w:instrText>
+      </w:r>
+      <w:r>
+        <w:fldChar w:fldCharType="separate"/>
+      </w:r>
+      <w:r>
+        <w:t>4</w:t>
+      </w:r>
+      <w:r>
+        <w:fldChar w:fldCharType="end"/>
+      </w:r>
+      <w:r>
+        <w:t>]</w:t>
       </w:r>
       <w:r>
         <w:t xml:space="preserve"> </w:t>
       </w:r>
       <w:r>
-        <w:t>и уточнены посредством</w:t>
+        <w:t>и уто</w:t>
+      </w:r>
+      <w:r>
+        <w:t>ч</w:t>
+      </w:r>
+      <w:r>
+        <w:t>нены посредством</w:t>
       </w:r>
       <w:r>
         <w:t xml:space="preserve"> </w:t>
@@ -6154,93 +6167,185 @@
     <w:p>
       <w:pPr>
         <w:pStyle w:val="af"/>
+      </w:pPr>
+      <w:r>
         <w:rPr>
           <w:i/>
         </w:rPr>
-      </w:pPr>
+        <w:t>Прецедент (в</w:t>
+      </w:r>
       <w:r>
         <w:rPr>
           <w:i/>
-          <w:highlight w:val="yellow"/>
-        </w:rPr>
-        <w:t>Актер - …</w:t>
+        </w:rPr>
+        <w:t>ариант использования</w:t>
+      </w:r>
+      <w:r>
+        <w:rPr>
+          <w:i/>
+        </w:rPr>
+        <w:t>)</w:t>
+      </w:r>
+      <w:r>
+        <w:t xml:space="preserve"> представляет собой последовател</w:t>
+      </w:r>
+      <w:r>
+        <w:t>ь</w:t>
+      </w:r>
+      <w:r>
+        <w:t>ность действий, выполняемых системой в ответ на событие, инициируемое н</w:t>
+      </w:r>
+      <w:r>
+        <w:t>е</w:t>
+      </w:r>
+      <w:r>
+        <w:t>которым внешним объектом </w:t>
+      </w:r>
+      <w:r>
+        <w:t>[</w:t>
+      </w:r>
+      <w:r>
+        <w:fldChar w:fldCharType="begin"/>
+      </w:r>
+      <w:r>
+        <w:instrText xml:space="preserve"> REF _Ref351514949 \r \h </w:instrText>
+      </w:r>
+      <w:r>
+        <w:fldChar w:fldCharType="separate"/>
+      </w:r>
+      <w:r>
+        <w:t>2</w:t>
+      </w:r>
+      <w:r>
+        <w:fldChar w:fldCharType="end"/>
+      </w:r>
+      <w:r>
+        <w:t>]</w:t>
+      </w:r>
+      <w:r>
+        <w:t xml:space="preserve">. </w:t>
+      </w:r>
+      <w:r>
+        <w:t>Прецеденты</w:t>
+      </w:r>
+      <w:r>
+        <w:t xml:space="preserve"> описывают типичные варианты взаимодействия между </w:t>
+      </w:r>
+      <w:r>
+        <w:t>актерами</w:t>
+      </w:r>
+      <w:r>
+        <w:t xml:space="preserve"> и системой. </w:t>
       </w:r>
     </w:p>
     <w:p>
       <w:pPr>
         <w:pStyle w:val="af"/>
+        <w:rPr>
+          <w:szCs w:val="28"/>
+        </w:rPr>
       </w:pPr>
       <w:r>
         <w:rPr>
           <w:i/>
-        </w:rPr>
-        <w:t>Прецедент (в</w:t>
+          <w:szCs w:val="28"/>
+        </w:rPr>
+        <w:t xml:space="preserve">Актер </w:t>
       </w:r>
       <w:r>
         <w:rPr>
           <w:i/>
-        </w:rPr>
-        <w:t>ариант использования</w:t>
-      </w:r>
-      <w:r>
-        <w:rPr>
-          <w:i/>
-        </w:rPr>
-        <w:t>)</w:t>
-      </w:r>
-      <w:r>
-        <w:t xml:space="preserve"> представляет собой последовател</w:t>
-      </w:r>
-      <w:r>
-        <w:t>ь</w:t>
-      </w:r>
-      <w:r>
-        <w:t>ность действий, выполняемых системой в ответ на событие, инициируемое н</w:t>
-      </w:r>
-      <w:r>
-        <w:t>е</w:t>
-      </w:r>
-      <w:r>
-        <w:t>которым внешним объектом </w:t>
-      </w:r>
-      <w:r>
-        <w:t>[</w:t>
-      </w:r>
-      <w:r>
-        <w:fldChar w:fldCharType="begin"/>
-      </w:r>
-      <w:r>
-        <w:instrText xml:space="preserve"> REF _Ref351514949 \r \h </w:instrText>
-      </w:r>
-      <w:r>
-        <w:fldChar w:fldCharType="separate"/>
-      </w:r>
-      <w:r>
-        <w:t>2</w:t>
-      </w:r>
-      <w:r>
-        <w:fldChar w:fldCharType="end"/>
-      </w:r>
-      <w:r>
-        <w:t>]</w:t>
-      </w:r>
-      <w:r>
-        <w:t xml:space="preserve">. </w:t>
-      </w:r>
-      <w:r>
-        <w:t>Прецеденты</w:t>
-      </w:r>
-      <w:r>
-        <w:t xml:space="preserve"> описывают типичные варианты взаимодействия между </w:t>
-      </w:r>
-      <w:r>
-        <w:rPr>
-          <w:highlight w:val="yellow"/>
-        </w:rPr>
-        <w:t>актерами</w:t>
-      </w:r>
-      <w:r>
-        <w:t xml:space="preserve"> и системой. </w:t>
+          <w:szCs w:val="28"/>
+        </w:rPr>
+        <w:t xml:space="preserve">- </w:t>
+      </w:r>
+      <w:r>
+        <w:rPr>
+          <w:color w:val="000000"/>
+          <w:szCs w:val="28"/>
+          <w:shd w:val="clear" w:color="auto" w:fill="FFFFFF"/>
+        </w:rPr>
+        <w:t xml:space="preserve"> множество логически связанных ролей в</w:t>
+      </w:r>
+      <w:r>
+        <w:rPr>
+          <w:rStyle w:val="apple-converted-space"/>
+          <w:color w:val="000000"/>
+          <w:szCs w:val="28"/>
+          <w:shd w:val="clear" w:color="auto" w:fill="FFFFFF"/>
+        </w:rPr>
+        <w:t> </w:t>
+      </w:r>
+      <w:r>
+        <w:rPr>
+          <w:szCs w:val="28"/>
+          <w:shd w:val="clear" w:color="auto" w:fill="FFFFFF"/>
+        </w:rPr>
+        <w:t>UML</w:t>
+      </w:r>
+      <w:r>
+        <w:rPr>
+          <w:color w:val="000000"/>
+          <w:szCs w:val="28"/>
+          <w:shd w:val="clear" w:color="auto" w:fill="FFFFFF"/>
+        </w:rPr>
+        <w:t>, исполняемых при взаимодействии с</w:t>
+      </w:r>
+      <w:r>
+        <w:rPr>
+          <w:rStyle w:val="apple-converted-space"/>
+          <w:color w:val="000000"/>
+          <w:szCs w:val="28"/>
+          <w:shd w:val="clear" w:color="auto" w:fill="FFFFFF"/>
+        </w:rPr>
+        <w:t> </w:t>
+      </w:r>
+      <w:r>
+        <w:rPr>
+          <w:szCs w:val="28"/>
+          <w:shd w:val="clear" w:color="auto" w:fill="FFFFFF"/>
+        </w:rPr>
+        <w:t>прецедентами</w:t>
+      </w:r>
+      <w:r>
+        <w:rPr>
+          <w:color w:val="000000"/>
+          <w:szCs w:val="28"/>
+          <w:shd w:val="clear" w:color="auto" w:fill="FFFFFF"/>
+        </w:rPr>
+        <w:t xml:space="preserve"> </w:t>
+      </w:r>
+      <w:r>
+        <w:rPr>
+          <w:color w:val="000000"/>
+          <w:szCs w:val="28"/>
+          <w:shd w:val="clear" w:color="auto" w:fill="FFFFFF"/>
+        </w:rPr>
+        <w:t>или сущностями (система, подсистема или</w:t>
+      </w:r>
+      <w:r>
+        <w:rPr>
+          <w:rStyle w:val="apple-converted-space"/>
+          <w:color w:val="000000"/>
+          <w:szCs w:val="28"/>
+          <w:shd w:val="clear" w:color="auto" w:fill="FFFFFF"/>
+        </w:rPr>
+        <w:t> </w:t>
+      </w:r>
+      <w:r>
+        <w:rPr>
+          <w:szCs w:val="28"/>
+          <w:shd w:val="clear" w:color="auto" w:fill="FFFFFF"/>
+        </w:rPr>
+        <w:t>класс</w:t>
+      </w:r>
+      <w:r>
+        <w:rPr>
+          <w:color w:val="000000"/>
+          <w:szCs w:val="28"/>
+          <w:shd w:val="clear" w:color="auto" w:fill="FFFFFF"/>
+        </w:rPr>
+        <w:t>).</w:t>
       </w:r>
     </w:p>
     <w:p>
@@ -6267,34 +6372,50 @@
         <w:t xml:space="preserve"> </w:t>
       </w:r>
       <w:r>
-        <w:rPr>
-          <w:highlight w:val="yellow"/>
-        </w:rPr>
-        <w:t>[ссылка]</w:t>
+        <w:t>[</w:t>
+      </w:r>
+      <w:r>
+        <w:fldChar w:fldCharType="begin"/>
+      </w:r>
+      <w:r>
+        <w:instrText xml:space="preserve"> REF _Ref351514696 \r \h </w:instrText>
+      </w:r>
+      <w:r>
+        <w:fldChar w:fldCharType="separate"/>
+      </w:r>
+      <w:r>
+        <w:t>4</w:t>
+      </w:r>
+      <w:r>
+        <w:fldChar w:fldCharType="end"/>
+      </w:r>
+      <w:r>
+        <w:t>]</w:t>
       </w:r>
       <w:r>
         <w:t xml:space="preserve"> </w:t>
       </w:r>
       <w:r>
-        <w:t xml:space="preserve"> представляют с</w:t>
+        <w:t xml:space="preserve"> представляют собой б</w:t>
       </w:r>
       <w:r>
         <w:t>о</w:t>
       </w:r>
       <w:r>
-        <w:t>бой более подробное детальное описание того, что должна делать система. Ра</w:t>
-      </w:r>
-      <w:r>
-        <w:t>з</w:t>
-      </w:r>
-      <w:r>
-        <w:t>вернутые прецеденты описываются в виде таблицы и содержат информацию о кратком содержании прецедента, актерах, фактических этапах и состоянии си</w:t>
-      </w:r>
-      <w:r>
-        <w:t>с</w:t>
-      </w:r>
-      <w:r>
-        <w:t>темы до и после выполнения прецедента.</w:t>
+        <w:t>лее подробное детальное описание того, что должна делать система. Разверн</w:t>
+      </w:r>
+      <w:r>
+        <w:t>у</w:t>
+      </w:r>
+      <w:r>
+        <w:t>тые прецеденты описываются в виде таблицы и содержат информацию о кра</w:t>
+      </w:r>
+      <w:r>
+        <w:t>т</w:t>
+      </w:r>
+      <w:r>
+        <w:lastRenderedPageBreak/>
+        <w:t>ком содержании прецедента, актерах, фактических этапах и состоянии системы до и после выполнения прецедента.</w:t>
       </w:r>
     </w:p>
     <w:p>
@@ -6302,7 +6423,6 @@
         <w:pStyle w:val="af"/>
       </w:pPr>
       <w:r>
-        <w:lastRenderedPageBreak/>
         <w:t xml:space="preserve">В </w:t>
       </w:r>
       <w:r>
@@ -6602,19 +6722,25 @@
         <w:rPr>
           <w:shd w:val="clear" w:color="auto" w:fill="FFFFFF"/>
         </w:rPr>
-        <w:t>щим, так и будущим потребностям предприятия, при этом следует учитывать финансовые затраты на приобретение необходимого оборудования, самой си</w:t>
+        <w:t xml:space="preserve">щим, так и будущим потребностям предприятия, при этом следует учитывать </w:t>
       </w:r>
       <w:r>
         <w:rPr>
           <w:shd w:val="clear" w:color="auto" w:fill="FFFFFF"/>
         </w:rPr>
+        <w:lastRenderedPageBreak/>
+        <w:t>финансовые затраты на приобретение необходимого оборудования, самой си</w:t>
+      </w:r>
+      <w:r>
+        <w:rPr>
+          <w:shd w:val="clear" w:color="auto" w:fill="FFFFFF"/>
+        </w:rPr>
         <w:t>с</w:t>
       </w:r>
       <w:r>
         <w:rPr>
           <w:shd w:val="clear" w:color="auto" w:fill="FFFFFF"/>
         </w:rPr>
-        <w:lastRenderedPageBreak/>
         <w:t>темы, разработку необходимого программного обеспечения на ее осн</w:t>
       </w:r>
       <w:r>
@@ -6714,7 +6840,81 @@
         <w:t xml:space="preserve"> (</w:t>
       </w:r>
       <w:r>
-        <w:t>MS Access, Paradox, dBase, FoxPro</w:t>
+        <w:t>MS Access</w:t>
+      </w:r>
+      <w:r>
+        <w:t xml:space="preserve"> [</w:t>
+      </w:r>
+      <w:r>
+        <w:rPr>
+          <w:lang w:val="en-US"/>
+        </w:rPr>
+        <w:fldChar w:fldCharType="begin"/>
+      </w:r>
+      <w:r>
+        <w:instrText xml:space="preserve"> </w:instrText>
+      </w:r>
+      <w:r>
+        <w:rPr>
+          <w:lang w:val="en-US"/>
+        </w:rPr>
+        <w:instrText>REF</w:instrText>
+      </w:r>
+      <w:r>
+        <w:instrText xml:space="preserve"> _</w:instrText>
+      </w:r>
+      <w:r>
+        <w:rPr>
+          <w:lang w:val="en-US"/>
+        </w:rPr>
+        <w:instrText>Ref</w:instrText>
+      </w:r>
+      <w:r>
+        <w:instrText>356564342 \</w:instrText>
+      </w:r>
+      <w:r>
+        <w:rPr>
+          <w:lang w:val="en-US"/>
+        </w:rPr>
+        <w:instrText>r</w:instrText>
+      </w:r>
+      <w:r>
+        <w:instrText xml:space="preserve"> \</w:instrText>
+      </w:r>
+      <w:r>
+        <w:rPr>
+          <w:lang w:val="en-US"/>
+        </w:rPr>
+        <w:instrText>h</w:instrText>
+      </w:r>
+      <w:r>
+        <w:instrText xml:space="preserve"> </w:instrText>
+      </w:r>
+      <w:r>
+        <w:rPr>
+          <w:lang w:val="en-US"/>
+        </w:rPr>
+      </w:r>
+      <w:r>
+        <w:rPr>
+          <w:lang w:val="en-US"/>
+        </w:rPr>
+        <w:fldChar w:fldCharType="separate"/>
+      </w:r>
+      <w:r>
+        <w:t>13</w:t>
+      </w:r>
+      <w:r>
+        <w:rPr>
+          <w:lang w:val="en-US"/>
+        </w:rPr>
+        <w:fldChar w:fldCharType="end"/>
+      </w:r>
+      <w:r>
+        <w:t>]</w:t>
+      </w:r>
+      <w:r>
+        <w:t>, Paradox, dBase, FoxPro</w:t>
       </w:r>
       <w:r>
         <w:t>);</w:t>
@@ -6800,10 +7000,25 @@
         <w:t> </w:t>
       </w:r>
       <w:r>
-        <w:rPr>
-          <w:highlight w:val="yellow"/>
-        </w:rPr>
-        <w:t>[]</w:t>
+        <w:t>[</w:t>
+      </w:r>
+      <w:r>
+        <w:fldChar w:fldCharType="begin"/>
+      </w:r>
+      <w:r>
+        <w:instrText xml:space="preserve"> REF _Ref356564330 \r \h </w:instrText>
+      </w:r>
+      <w:r>
+        <w:fldChar w:fldCharType="separate"/>
+      </w:r>
+      <w:r>
+        <w:t>12</w:t>
+      </w:r>
+      <w:r>
+        <w:fldChar w:fldCharType="end"/>
+      </w:r>
+      <w:r>
+        <w:t>]</w:t>
       </w:r>
       <w:r>
         <w:t>, DB2, MySQL</w:t>
@@ -6812,22 +7027,28 @@
         <w:t> </w:t>
       </w:r>
       <w:r>
-        <w:rPr>
-          <w:highlight w:val="yellow"/>
-        </w:rPr>
-        <w:t>[]</w:t>
+        <w:t>[</w:t>
+      </w:r>
+      <w:r>
+        <w:fldChar w:fldCharType="begin"/>
+      </w:r>
+      <w:r>
+        <w:instrText xml:space="preserve"> REF _Ref356564623 \r \h </w:instrText>
+      </w:r>
+      <w:r>
+        <w:fldChar w:fldCharType="separate"/>
+      </w:r>
+      <w:r>
+        <w:t>14</w:t>
+      </w:r>
+      <w:r>
+        <w:fldChar w:fldCharType="end"/>
+      </w:r>
+      <w:r>
+        <w:t>]</w:t>
       </w:r>
       <w:r>
         <w:t>, Postgre SQL</w:t>
-      </w:r>
-      <w:r>
-        <w:t> </w:t>
-      </w:r>
-      <w:r>
-        <w:rPr>
-          <w:highlight w:val="yellow"/>
-        </w:rPr>
-        <w:t>[]</w:t>
       </w:r>
       <w:r>
         <w:t>);</w:t>
@@ -6854,62 +7075,53 @@
         <w:t>DB2 Parallel Edition, Teradata, NonStop SQL, VoltDB</w:t>
       </w:r>
       <w:r>
+        <w:t>)</w:t>
+      </w:r>
+      <w:r>
+        <w:t>.</w:t>
+      </w:r>
+    </w:p>
+    <w:p>
+      <w:pPr>
+        <w:pStyle w:val="af"/>
+      </w:pPr>
+      <w:r>
+        <w:t xml:space="preserve">Для реализации веб-приложения, работающего с биллинговой системой энергосбытовой компании была выбрана </w:t>
+      </w:r>
+      <w:r>
+        <w:t xml:space="preserve">база данных </w:t>
+      </w:r>
+      <w:r>
+        <w:rPr>
+          <w:lang w:val="en-US"/>
+        </w:rPr>
+        <w:t>Oracle</w:t>
+      </w:r>
+      <w:r>
+        <w:t xml:space="preserve"> </w:t>
+      </w:r>
+      <w:r>
+        <w:rPr>
+          <w:lang w:val="en-US"/>
+        </w:rPr>
+        <w:t>Database</w:t>
+      </w:r>
+      <w:r>
+        <w:t xml:space="preserve"> 11</w:t>
+      </w:r>
+      <w:r>
+        <w:rPr>
+          <w:lang w:val="en-US"/>
+        </w:rPr>
+        <w:t>g</w:t>
+      </w:r>
+      <w:r>
+        <w:rPr>
+          <w:lang w:val="en-US"/>
+        </w:rPr>
         <w:t> </w:t>
       </w:r>
       <w:r>
-        <w:rPr>
-          <w:highlight w:val="yellow"/>
-        </w:rPr>
-        <w:t>[]</w:t>
-      </w:r>
-      <w:r>
-        <w:t>)</w:t>
-      </w:r>
-      <w:r>
-        <w:t>.</w:t>
-      </w:r>
-    </w:p>
-    <w:p>
-      <w:pPr>
-        <w:pStyle w:val="af"/>
-      </w:pPr>
-      <w:r>
-        <w:t xml:space="preserve">Для реализации веб-приложения, работающего с биллинговой системой энергосбытовой компании была выбрана </w:t>
-      </w:r>
-      <w:r>
-        <w:t xml:space="preserve">база данных </w:t>
-      </w:r>
-      <w:r>
-        <w:rPr>
-          <w:lang w:val="en-US"/>
-        </w:rPr>
-        <w:t>Oracle</w:t>
-      </w:r>
-      <w:r>
-        <w:t xml:space="preserve"> </w:t>
-      </w:r>
-      <w:r>
-        <w:rPr>
-          <w:lang w:val="en-US"/>
-        </w:rPr>
-        <w:t>Database</w:t>
-      </w:r>
-      <w:r>
-        <w:t xml:space="preserve"> 11</w:t>
-      </w:r>
-      <w:r>
-        <w:rPr>
-          <w:lang w:val="en-US"/>
-        </w:rPr>
-        <w:t>g</w:t>
-      </w:r>
-      <w:r>
-        <w:rPr>
-          <w:lang w:val="en-US"/>
-        </w:rPr>
-        <w:t> </w:t>
-      </w:r>
-      <w:r>
         <w:t>[</w:t>
       </w:r>
       <w:r>
@@ -6934,13 +7146,10 @@
         <w:t xml:space="preserve">. </w:t>
       </w:r>
       <w:r>
-        <w:rPr>
-          <w:highlight w:val="yellow"/>
-        </w:rPr>
-        <w:t>Огромное</w:t>
-      </w:r>
-      <w:r>
-        <w:t xml:space="preserve"> количество крупных корпораций работают именно с СУБД компании </w:t>
+        <w:t xml:space="preserve">Большое </w:t>
+      </w:r>
+      <w:r>
+        <w:t xml:space="preserve">количество крупных корпораций работают именно с СУБД компании </w:t>
       </w:r>
       <w:r>
         <w:rPr>
@@ -7058,6 +7267,7 @@
         <w:pStyle w:val="af"/>
       </w:pPr>
       <w:r>
+        <w:lastRenderedPageBreak/>
         <w:t xml:space="preserve">Классическая </w:t>
       </w:r>
       <w:r>
@@ -7067,11 +7277,7 @@
         <w:t xml:space="preserve">архитектура </w:t>
       </w:r>
       <w:r>
-        <w:t xml:space="preserve">представляет собой информационную систему, основанную на использовании серверов баз </w:t>
-      </w:r>
-      <w:r>
-        <w:lastRenderedPageBreak/>
-        <w:t>данных.</w:t>
+        <w:t>представляет собой информационную систему, основанную на использовании серверов баз данных.</w:t>
       </w:r>
       <w:r>
         <w:t xml:space="preserve"> Обычно</w:t>
@@ -7217,10 +7423,25 @@
         <w:t xml:space="preserve"> </w:t>
       </w:r>
       <w:r>
-        <w:rPr>
-          <w:highlight w:val="yellow"/>
-        </w:rPr>
-        <w:t>[ссылка]</w:t>
+        <w:t>[</w:t>
+      </w:r>
+      <w:r>
+        <w:fldChar w:fldCharType="begin"/>
+      </w:r>
+      <w:r>
+        <w:instrText xml:space="preserve"> REF _Ref351514828 \r \h </w:instrText>
+      </w:r>
+      <w:r>
+        <w:fldChar w:fldCharType="separate"/>
+      </w:r>
+      <w:r>
+        <w:t>6</w:t>
+      </w:r>
+      <w:r>
+        <w:fldChar w:fldCharType="end"/>
+      </w:r>
+      <w:r>
+        <w:t>]</w:t>
       </w:r>
       <w:r>
         <w:t>:</w:t>
@@ -7305,7 +7526,6 @@
       </w:r>
       <w:bookmarkEnd w:id="10"/>
     </w:p>
-    <w:p/>
     <w:p>
       <w:pPr>
         <w:pStyle w:val="af"/>
@@ -7359,10 +7579,25 @@
         <w:t xml:space="preserve"> </w:t>
       </w:r>
       <w:r>
-        <w:rPr>
-          <w:highlight w:val="yellow"/>
-        </w:rPr>
-        <w:t>[ссылка]</w:t>
+        <w:t>[</w:t>
+      </w:r>
+      <w:r>
+        <w:fldChar w:fldCharType="begin"/>
+      </w:r>
+      <w:r>
+        <w:instrText xml:space="preserve"> REF _Ref356563580 \r \h </w:instrText>
+      </w:r>
+      <w:r>
+        <w:fldChar w:fldCharType="separate"/>
+      </w:r>
+      <w:r>
+        <w:t>11</w:t>
+      </w:r>
+      <w:r>
+        <w:fldChar w:fldCharType="end"/>
+      </w:r>
+      <w:r>
+        <w:t>]</w:t>
       </w:r>
       <w:r>
         <w:t xml:space="preserve">. </w:t>
@@ -7377,261 +7612,291 @@
         <w:t>APEX</w:t>
       </w:r>
       <w:r>
-        <w:t xml:space="preserve"> применяется принцип декларативного программирования, при котором код не генерируется, не компилируется, а пользователь взаим</w:t>
+        <w:t xml:space="preserve"> применяется принцип декларативного программирования, при котором </w:t>
+      </w:r>
+      <w:r>
+        <w:lastRenderedPageBreak/>
+        <w:t>код не генерируется, не компилируется, а пользователь взаимодействует с ма</w:t>
+      </w:r>
+      <w:r>
+        <w:t>с</w:t>
+      </w:r>
+      <w:r>
+        <w:t>терами и списками свойств</w:t>
+      </w:r>
+      <w:r>
+        <w:t> </w:t>
+      </w:r>
+      <w:r>
+        <w:t>[</w:t>
+      </w:r>
+      <w:r>
+        <w:fldChar w:fldCharType="begin"/>
+      </w:r>
+      <w:r>
+        <w:instrText xml:space="preserve"> REF _Ref351522195 \r \h </w:instrText>
+      </w:r>
+      <w:r>
+        <w:fldChar w:fldCharType="separate"/>
+      </w:r>
+      <w:r>
+        <w:t>9</w:t>
+      </w:r>
+      <w:r>
+        <w:fldChar w:fldCharType="end"/>
+      </w:r>
+      <w:r>
+        <w:t>]</w:t>
+      </w:r>
+      <w:r>
+        <w:t xml:space="preserve">. Однако существенным минусом </w:t>
+      </w:r>
+      <w:r>
+        <w:t>таких инте</w:t>
+      </w:r>
+      <w:r>
+        <w:t>р</w:t>
+      </w:r>
+      <w:r>
+        <w:t>фейсов</w:t>
+      </w:r>
+      <w:r>
+        <w:t xml:space="preserve"> является </w:t>
+      </w:r>
+      <w:r>
+        <w:t>их</w:t>
+      </w:r>
+      <w:r>
+        <w:t xml:space="preserve"> шаблонность.</w:t>
+      </w:r>
+    </w:p>
+    <w:p>
+      <w:pPr>
+        <w:pStyle w:val="af"/>
+      </w:pPr>
+      <w:r>
+        <w:t>Другой сп</w:t>
+      </w:r>
+      <w:r>
+        <w:t>особ разработки</w:t>
+      </w:r>
+      <w:r>
+        <w:t xml:space="preserve"> веб-клиента </w:t>
+      </w:r>
+      <w:r>
+        <w:t>основан на традиционном пр</w:t>
       </w:r>
       <w:r>
         <w:t>о</w:t>
       </w:r>
       <w:r>
-        <w:lastRenderedPageBreak/>
-        <w:t>действует с мастерами и списками свойств</w:t>
+        <w:t xml:space="preserve">граммировании. </w:t>
+      </w:r>
+      <w:r>
+        <w:t>Веб-приложения, работающее с биллинговой системой энерг</w:t>
+      </w:r>
+      <w:r>
+        <w:t>о</w:t>
+      </w:r>
+      <w:r>
+        <w:t xml:space="preserve">сбытовой компании, будет написано на языке </w:t>
+      </w:r>
+      <w:r>
+        <w:rPr>
+          <w:lang w:val="en-US"/>
+        </w:rPr>
+        <w:t>Java</w:t>
+      </w:r>
+      <w:r>
+        <w:t xml:space="preserve"> </w:t>
+      </w:r>
+      <w:r>
+        <w:t xml:space="preserve">в среде </w:t>
+      </w:r>
+      <w:r>
+        <w:rPr>
+          <w:lang w:val="en-US"/>
+        </w:rPr>
+        <w:t>JDeveloper</w:t>
+      </w:r>
+      <w:r>
+        <w:t xml:space="preserve"> </w:t>
+      </w:r>
+      <w:r>
+        <w:t>[</w:t>
+      </w:r>
+      <w:r>
+        <w:fldChar w:fldCharType="begin"/>
+      </w:r>
+      <w:r>
+        <w:instrText xml:space="preserve"> REF _Ref351514801 \r \h </w:instrText>
+      </w:r>
+      <w:r>
+        <w:fldChar w:fldCharType="separate"/>
+      </w:r>
+      <w:r>
+        <w:t>1</w:t>
+      </w:r>
+      <w:r>
+        <w:fldChar w:fldCharType="end"/>
+      </w:r>
+      <w:r>
+        <w:t xml:space="preserve">] </w:t>
+      </w:r>
+      <w:r>
+        <w:t>с и</w:t>
+      </w:r>
+      <w:r>
+        <w:t>с</w:t>
+      </w:r>
+      <w:r>
+        <w:t xml:space="preserve">пользованием технологий </w:t>
+      </w:r>
+      <w:r>
+        <w:rPr>
+          <w:lang w:val="en-US"/>
+        </w:rPr>
+        <w:t>JavaEE</w:t>
+      </w:r>
+      <w:r>
+        <w:t xml:space="preserve"> </w:t>
+      </w:r>
+      <w:r>
+        <w:t>[</w:t>
+      </w:r>
+      <w:r>
+        <w:fldChar w:fldCharType="begin"/>
+      </w:r>
+      <w:r>
+        <w:instrText xml:space="preserve"> REF _Ref351514801 \r \h </w:instrText>
+      </w:r>
+      <w:r>
+        <w:fldChar w:fldCharType="separate"/>
+      </w:r>
+      <w:r>
+        <w:t>1</w:t>
+      </w:r>
+      <w:r>
+        <w:fldChar w:fldCharType="end"/>
+      </w:r>
+      <w:r>
+        <w:t>]</w:t>
+      </w:r>
+      <w:r>
+        <w:t xml:space="preserve"> </w:t>
+      </w:r>
+      <w:r>
+        <w:t xml:space="preserve">и </w:t>
+      </w:r>
+      <w:r>
+        <w:rPr>
+          <w:lang w:val="en-US"/>
+        </w:rPr>
+        <w:t>ADF</w:t>
+      </w:r>
+      <w:r>
+        <w:t xml:space="preserve"> </w:t>
+      </w:r>
+      <w:r>
+        <w:t>[</w:t>
+      </w:r>
+      <w:r>
+        <w:fldChar w:fldCharType="begin"/>
+      </w:r>
+      <w:r>
+        <w:instrText xml:space="preserve"> REF _Ref351514801 \r \h </w:instrText>
+      </w:r>
+      <w:r>
+        <w:fldChar w:fldCharType="separate"/>
+      </w:r>
+      <w:r>
+        <w:t>1</w:t>
+      </w:r>
+      <w:r>
+        <w:fldChar w:fldCharType="end"/>
+      </w:r>
+      <w:r>
+        <w:t>]</w:t>
+      </w:r>
+      <w:r>
+        <w:t>.</w:t>
+      </w:r>
+    </w:p>
+    <w:p>
+      <w:pPr>
+        <w:pStyle w:val="af"/>
+      </w:pPr>
+      <w:r>
+        <w:rPr>
+          <w:lang w:val="en-US"/>
+        </w:rPr>
+        <w:t>Oracle</w:t>
+      </w:r>
+      <w:r>
+        <w:t xml:space="preserve"> </w:t>
+      </w:r>
+      <w:r>
+        <w:rPr>
+          <w:lang w:val="en-US"/>
+        </w:rPr>
+        <w:t>JDeveloper</w:t>
+      </w:r>
+      <w:r>
+        <w:t xml:space="preserve"> – интегрированная среда разработки для моделиров</w:t>
+      </w:r>
+      <w:r>
+        <w:t>а</w:t>
+      </w:r>
+      <w:r>
+        <w:t xml:space="preserve">ния, разработки и отладки </w:t>
+      </w:r>
+      <w:r>
+        <w:rPr>
+          <w:lang w:val="en-US"/>
+        </w:rPr>
+        <w:t>J</w:t>
+      </w:r>
+      <w:r>
+        <w:t>2</w:t>
+      </w:r>
+      <w:r>
+        <w:rPr>
+          <w:lang w:val="en-US"/>
+        </w:rPr>
+        <w:t>EE</w:t>
+      </w:r>
+      <w:r>
+        <w:t>-приложений и веб-сервисов</w:t>
       </w:r>
       <w:r>
         <w:t> </w:t>
       </w:r>
       <w:r>
-        <w:t>[</w:t>
-      </w:r>
-      <w:r>
-        <w:fldChar w:fldCharType="begin"/>
-      </w:r>
-      <w:r>
-        <w:instrText xml:space="preserve"> REF _Ref351522195 \r \h </w:instrText>
-      </w:r>
-      <w:r>
-        <w:fldChar w:fldCharType="separate"/>
-      </w:r>
-      <w:r>
-        <w:t>9</w:t>
-      </w:r>
-      <w:r>
-        <w:fldChar w:fldCharType="end"/>
-      </w:r>
-      <w:r>
-        <w:t>]</w:t>
-      </w:r>
-      <w:r>
-        <w:t xml:space="preserve">. Однако существенным минусом </w:t>
-      </w:r>
-      <w:r>
-        <w:rPr>
-          <w:highlight w:val="yellow"/>
-        </w:rPr>
-        <w:t>таких</w:t>
-      </w:r>
-      <w:r>
-        <w:t xml:space="preserve"> </w:t>
-      </w:r>
-      <w:r>
-        <w:rPr>
-          <w:highlight w:val="yellow"/>
-        </w:rPr>
-        <w:t>интерфейсов</w:t>
-      </w:r>
-      <w:r>
-        <w:t xml:space="preserve"> является </w:t>
-      </w:r>
-      <w:r>
-        <w:rPr>
-          <w:highlight w:val="yellow"/>
-        </w:rPr>
-        <w:t>его</w:t>
-      </w:r>
-      <w:r>
-        <w:t xml:space="preserve"> шаблонность.</w:t>
-      </w:r>
-    </w:p>
-    <w:p>
-      <w:pPr>
-        <w:pStyle w:val="af"/>
-      </w:pPr>
-      <w:r>
-        <w:t>Другой сп</w:t>
-      </w:r>
-      <w:r>
-        <w:t>особ разработки</w:t>
-      </w:r>
-      <w:r>
-        <w:t xml:space="preserve"> веб-клиента </w:t>
-      </w:r>
-      <w:r>
-        <w:t>основан на традиционном пр</w:t>
-      </w:r>
-      <w:r>
-        <w:t>о</w:t>
-      </w:r>
-      <w:r>
-        <w:t xml:space="preserve">граммировании. </w:t>
-      </w:r>
-      <w:r>
-        <w:t>Веб-приложения, работающее с биллинговой системой энерг</w:t>
-      </w:r>
-      <w:r>
-        <w:t>о</w:t>
-      </w:r>
-      <w:r>
-        <w:t xml:space="preserve">сбытовой компании, будет написано на языке </w:t>
+        <w:t>[]</w:t>
+      </w:r>
+      <w:r>
+        <w:t>. Разработка пр</w:t>
+      </w:r>
+      <w:r>
+        <w:t>и</w:t>
+      </w:r>
+      <w:r>
+        <w:t xml:space="preserve">ложений в </w:t>
       </w:r>
       <w:r>
         <w:rPr>
           <w:lang w:val="en-US"/>
         </w:rPr>
-        <w:t>Java</w:t>
-      </w:r>
-      <w:r>
-        <w:t xml:space="preserve"> </w:t>
-      </w:r>
-      <w:r>
-        <w:t xml:space="preserve">в среде </w:t>
-      </w:r>
-      <w:r>
-        <w:rPr>
-          <w:lang w:val="en-US"/>
-        </w:rPr>
         <w:t>JDeveloper</w:t>
       </w:r>
       <w:r>
-        <w:t xml:space="preserve"> </w:t>
-      </w:r>
-      <w:r>
-        <w:rPr>
-          <w:highlight w:val="yellow"/>
-        </w:rPr>
-        <w:t>[ссылка]</w:t>
-      </w:r>
-      <w:r>
-        <w:t xml:space="preserve"> </w:t>
-      </w:r>
-      <w:r>
-        <w:t xml:space="preserve">с использованием технологий </w:t>
-      </w:r>
-      <w:r>
-        <w:rPr>
-          <w:lang w:val="en-US"/>
-        </w:rPr>
-        <w:t>JavaEE</w:t>
-      </w:r>
-      <w:r>
-        <w:t xml:space="preserve"> </w:t>
-      </w:r>
-      <w:r>
-        <w:rPr>
-          <w:highlight w:val="yellow"/>
-        </w:rPr>
-        <w:t>[ссылка]</w:t>
-      </w:r>
-      <w:r>
-        <w:t xml:space="preserve"> </w:t>
-      </w:r>
-      <w:r>
-        <w:t xml:space="preserve">и </w:t>
-      </w:r>
-      <w:r>
-        <w:rPr>
-          <w:lang w:val="en-US"/>
-        </w:rPr>
-        <w:t>ADF</w:t>
-      </w:r>
-      <w:r>
-        <w:t xml:space="preserve"> </w:t>
-      </w:r>
-      <w:r>
-        <w:rPr>
-          <w:highlight w:val="yellow"/>
-        </w:rPr>
-        <w:t>[ссылка]</w:t>
-      </w:r>
-      <w:r>
-        <w:t>.</w:t>
-      </w:r>
-    </w:p>
-    <w:p>
-      <w:pPr>
-        <w:pStyle w:val="af"/>
-      </w:pPr>
-      <w:r>
-        <w:rPr>
-          <w:lang w:val="en-US"/>
-        </w:rPr>
-        <w:t>Oracle</w:t>
-      </w:r>
-      <w:r>
-        <w:t xml:space="preserve"> </w:t>
-      </w:r>
-      <w:r>
-        <w:rPr>
-          <w:lang w:val="en-US"/>
-        </w:rPr>
-        <w:t>JDeveloper</w:t>
-      </w:r>
-      <w:r>
-        <w:t xml:space="preserve"> – интегрированная среда разработки для моделиров</w:t>
-      </w:r>
-      <w:r>
-        <w:t>а</w:t>
-      </w:r>
-      <w:r>
-        <w:t xml:space="preserve">ния, разработки и отладки </w:t>
-      </w:r>
-      <w:r>
-        <w:rPr>
-          <w:lang w:val="en-US"/>
-        </w:rPr>
-        <w:t>J</w:t>
-      </w:r>
-      <w:r>
-        <w:t>2</w:t>
-      </w:r>
-      <w:r>
-        <w:rPr>
-          <w:lang w:val="en-US"/>
-        </w:rPr>
-        <w:t>EE</w:t>
-      </w:r>
-      <w:r>
-        <w:t>-приложений и веб-сервисов</w:t>
-      </w:r>
-      <w:r>
-        <w:t> </w:t>
-      </w:r>
-      <w:r>
-        <w:t>[</w:t>
-      </w:r>
-      <w:r>
-        <w:fldChar w:fldCharType="begin"/>
-      </w:r>
-      <w:r>
-        <w:instrText xml:space="preserve"> REF _Ref351514801 \r \h </w:instrText>
-      </w:r>
-      <w:r>
-        <w:fldChar w:fldCharType="separate"/>
-      </w:r>
-      <w:r>
-        <w:t>1</w:t>
-      </w:r>
-      <w:r>
-        <w:fldChar w:fldCharType="end"/>
-      </w:r>
-      <w:r>
-        <w:t>]</w:t>
-      </w:r>
-      <w:r>
-        <w:t xml:space="preserve">. Разработка приложений в </w:t>
-      </w:r>
-      <w:r>
-        <w:rPr>
-          <w:lang w:val="en-US"/>
-        </w:rPr>
-        <w:t>JDeveloper</w:t>
-      </w:r>
-      <w:r>
-        <w:t xml:space="preserve"> существенно упрощена за счет использования маст</w:t>
-      </w:r>
-      <w:r>
-        <w:t>е</w:t>
-      </w:r>
-      <w:r>
-        <w:t>ров, редакторов, инструментов моделирования. Также эта среда поддерживает возможность интерактивной привязки данных к пользовательскому интерфейсу и автоматического развертывания в сервере приложений.</w:t>
+        <w:t xml:space="preserve"> существенно упрощена за счет использования мастеров, редакторов, инструментов моделирования. Также эта среда поддерживает во</w:t>
+      </w:r>
+      <w:r>
+        <w:t>з</w:t>
+      </w:r>
+      <w:r>
+        <w:t>можность интерактивной привязки данных к пользовательскому интерфейсу и автоматического развертывания в сервере приложений.</w:t>
       </w:r>
       <w:r>
         <w:t xml:space="preserve"> </w:t>
@@ -7941,48 +8206,50 @@
     </w:p>
     <w:p>
       <w:pPr>
-        <w:rPr>
-          <w:sz w:val="28"/>
-          <w:szCs w:val="28"/>
-        </w:rPr>
-      </w:pPr>
-      <w:r>
-        <w:rPr>
-          <w:sz w:val="28"/>
-          <w:szCs w:val="28"/>
-        </w:rPr>
-        <w:br w:type="page"/>
-      </w:r>
-    </w:p>
+        <w:pStyle w:val="2"/>
+        <w:rPr>
+          <w:lang w:val="en-US"/>
+        </w:rPr>
+      </w:pPr>
+      <w:r>
+        <w:t>Вывод</w:t>
+      </w:r>
+    </w:p>
+    <w:p>
+      <w:r>
+        <w:t>ЧТО ЗДЕСЬ ДОЛЖНО БЫТЬ?!</w:t>
+      </w:r>
+    </w:p>
+    <w:p/>
     <w:p>
       <w:pPr>
         <w:pStyle w:val="1"/>
       </w:pPr>
       <w:bookmarkStart w:id="11" w:name="_Toc351515304"/>
       <w:r>
+        <w:t xml:space="preserve">Требования к </w:t>
+      </w:r>
+      <w:r>
+        <w:t>веб-приложени</w:t>
+      </w:r>
+      <w:r>
+        <w:t>ю</w:t>
+      </w:r>
+      <w:r>
+        <w:t xml:space="preserve"> биллинговой систем</w:t>
+      </w:r>
+      <w:bookmarkEnd w:id="11"/>
+      <w:r>
+        <w:t>ы</w:t>
+      </w:r>
+    </w:p>
+    <w:p>
+      <w:pPr>
+        <w:pStyle w:val="2"/>
+      </w:pPr>
+      <w:bookmarkStart w:id="12" w:name="_Toc351515305"/>
+      <w:r>
         <w:lastRenderedPageBreak/>
-        <w:t xml:space="preserve">Требования к </w:t>
-      </w:r>
-      <w:r>
-        <w:t>веб-приложени</w:t>
-      </w:r>
-      <w:r>
-        <w:t>ю</w:t>
-      </w:r>
-      <w:r>
-        <w:t xml:space="preserve"> биллинговой систем</w:t>
-      </w:r>
-      <w:bookmarkEnd w:id="11"/>
-      <w:r>
-        <w:t>ы</w:t>
-      </w:r>
-    </w:p>
-    <w:p>
-      <w:pPr>
-        <w:pStyle w:val="2"/>
-      </w:pPr>
-      <w:bookmarkStart w:id="12" w:name="_Toc351515305"/>
-      <w:r>
         <w:t>Функциональные требования</w:t>
       </w:r>
       <w:bookmarkEnd w:id="12"/>
@@ -8107,23 +8374,23 @@
         <w:pStyle w:val="a"/>
       </w:pPr>
       <w:r>
+        <w:t>Система должна обеспечивать ввод данных по тарифам.</w:t>
+      </w:r>
+    </w:p>
+    <w:p>
+      <w:pPr>
+        <w:pStyle w:val="a"/>
+      </w:pPr>
+      <w:r>
+        <w:t>Система должна обеспечивать ввод показаний приборов учета.</w:t>
+      </w:r>
+    </w:p>
+    <w:p>
+      <w:pPr>
+        <w:pStyle w:val="a"/>
+      </w:pPr>
+      <w:r>
         <w:lastRenderedPageBreak/>
-        <w:t>Система должна обеспечивать ввод данных по тарифам.</w:t>
-      </w:r>
-    </w:p>
-    <w:p>
-      <w:pPr>
-        <w:pStyle w:val="a"/>
-      </w:pPr>
-      <w:r>
-        <w:t>Система должна обеспечивать ввод показаний приборов учета.</w:t>
-      </w:r>
-    </w:p>
-    <w:p>
-      <w:pPr>
-        <w:pStyle w:val="a"/>
-      </w:pPr>
-      <w:r>
         <w:t>Система должна осуществлять выполнение авансовых и итоговых начи</w:t>
       </w:r>
       <w:r>
@@ -8239,8 +8506,11 @@
           <w:ilvl w:val="0"/>
           <w:numId w:val="43"/>
         </w:numPr>
-        <w:ind w:hanging="720"/>
-      </w:pPr>
+        <w:ind w:hanging="502"/>
+      </w:pPr>
+      <w:r>
+        <w:t xml:space="preserve">   </w:t>
+      </w:r>
       <w:r>
         <w:t xml:space="preserve">Система должна быть </w:t>
       </w:r>
@@ -8340,11 +8610,28 @@
         <w:rPr>
           <w:i/>
         </w:rPr>
+        <w:t>Экономист</w:t>
+      </w:r>
+      <w:r>
+        <w:t xml:space="preserve"> устанавливает новые тарифы или редактирует существующие цены на услуги компании.</w:t>
+      </w:r>
+    </w:p>
+    <w:p>
+      <w:pPr>
+        <w:pStyle w:val="af"/>
+      </w:pPr>
+      <w:r>
+        <w:rPr>
+          <w:i/>
+        </w:rPr>
         <w:lastRenderedPageBreak/>
-        <w:t>Экономист</w:t>
-      </w:r>
-      <w:r>
-        <w:t xml:space="preserve"> устанавливает новые тарифы или редактирует существующие цены на услуги компании.</w:t>
+        <w:t>Расчетчик</w:t>
+      </w:r>
+      <w:r>
+        <w:t xml:space="preserve"> обрабатывает данные, считанные с показаний приборов учета, и на основе этих данных выставляет счета по договорам и отправляет эти счета контрагентам</w:t>
+      </w:r>
+      <w:r>
+        <w:t>.</w:t>
       </w:r>
     </w:p>
     <w:p>
@@ -8355,50 +8642,273 @@
         <w:rPr>
           <w:i/>
         </w:rPr>
-        <w:t>Расчетчик</w:t>
-      </w:r>
-      <w:r>
-        <w:t xml:space="preserve"> обрабатывает данные, считанные с показаний приборов учета, и на основе этих данных выставляет счета по договорам и отправляет эти счета контрагентам</w:t>
-      </w:r>
-      <w:r>
+        <w:t>Сотрудник по обработке оплат</w:t>
+      </w:r>
+      <w:r>
+        <w:t xml:space="preserve"> обрабатывает поступившие оплаты с ц</w:t>
+      </w:r>
+      <w:r>
+        <w:t>е</w:t>
+      </w:r>
+      <w:r>
+        <w:t>лью подсчета задолженности по каждому договору.</w:t>
+      </w:r>
+    </w:p>
+    <w:p>
+      <w:pPr>
+        <w:pStyle w:val="af"/>
+      </w:pPr>
+      <w:r>
+        <w:rPr>
+          <w:i/>
+        </w:rPr>
+        <w:t>Специалист по работе с задолженностью</w:t>
+      </w:r>
+      <w:r>
+        <w:t xml:space="preserve"> анализирует информацию о </w:t>
+      </w:r>
+      <w:r>
+        <w:t>должниках энергосбытовой компании.</w:t>
+      </w:r>
+    </w:p>
+    <w:p>
+      <w:pPr>
+        <w:pStyle w:val="af"/>
+      </w:pPr>
+      <w:r>
+        <w:rPr>
+          <w:i/>
+        </w:rPr>
+        <w:t>Бизнес-аналитик</w:t>
+      </w:r>
+      <w:r>
+        <w:t xml:space="preserve"> оценивает работу компании на основе отчетов по пр</w:t>
+      </w:r>
+      <w:r>
+        <w:t>о</w:t>
+      </w:r>
+      <w:r>
+        <w:t>дажам услуг энергосбытовой компании.</w:t>
+      </w:r>
+    </w:p>
+    <w:p>
+      <w:pPr>
+        <w:pStyle w:val="af"/>
+      </w:pPr>
+      <w:r>
+        <w:t xml:space="preserve"> С каждым актером системы связан определенный прецедент. </w:t>
+      </w:r>
+      <w:r>
+        <w:t>На данной диаграмме некоторые низкоуровневые прецеденты объединены в прецеденты более высокого порядка.</w:t>
+      </w:r>
+    </w:p>
+    <w:p>
+      <w:pPr>
+        <w:pStyle w:val="af"/>
+      </w:pPr>
+      <w:r>
+        <w:rPr>
+          <w:i/>
+        </w:rPr>
+        <w:t>Добавить и редактировать контрагента</w:t>
+      </w:r>
+      <w:r>
+        <w:t xml:space="preserve"> – добавить информацию о н</w:t>
+      </w:r>
+      <w:r>
+        <w:t>о</w:t>
+      </w:r>
+      <w:r>
+        <w:t>вом клиенте компании, являющимся физическим или юридическим лицом, в базу данных или изменить существующие данные о клиенте.</w:t>
+      </w:r>
+    </w:p>
+    <w:p>
+      <w:pPr>
+        <w:pStyle w:val="af"/>
+      </w:pPr>
+      <w:r>
+        <w:rPr>
+          <w:i/>
+        </w:rPr>
+        <w:t>Обработать договор</w:t>
+      </w:r>
+      <w:r>
+        <w:t xml:space="preserve"> </w:t>
+      </w:r>
+      <w:r>
+        <w:t>–</w:t>
+      </w:r>
+      <w:r>
+        <w:t xml:space="preserve"> </w:t>
+      </w:r>
+      <w:r>
+        <w:t>добавить данные по новому заключенному дог</w:t>
+      </w:r>
+      <w:r>
+        <w:t>о</w:t>
+      </w:r>
+      <w:r>
+        <w:t xml:space="preserve">вору энергосбережения или изменить данные уже </w:t>
+      </w:r>
+      <w:r>
+        <w:rPr>
+          <w:szCs w:val="28"/>
+        </w:rPr>
+        <w:t>существующего в базе да</w:t>
+      </w:r>
+      <w:r>
+        <w:rPr>
+          <w:szCs w:val="28"/>
+        </w:rPr>
+        <w:t>н</w:t>
+      </w:r>
+      <w:r>
+        <w:rPr>
+          <w:szCs w:val="28"/>
+        </w:rPr>
+        <w:t>ных догово</w:t>
+      </w:r>
+      <w:r>
+        <w:rPr>
+          <w:szCs w:val="28"/>
+        </w:rPr>
+        <w:t>ра.</w:t>
+      </w:r>
+    </w:p>
+    <w:p>
+      <w:pPr>
+        <w:pStyle w:val="af"/>
+      </w:pPr>
+      <w:r>
+        <w:rPr>
+          <w:i/>
+        </w:rPr>
+        <w:t>Установить тариф</w:t>
+      </w:r>
+      <w:r>
+        <w:t xml:space="preserve"> – изменить данные по тарифам, на основе которых выполняются авансовые и итоговые начисления клиентам компании.</w:t>
+      </w:r>
+    </w:p>
+    <w:p>
+      <w:pPr>
+        <w:pStyle w:val="af"/>
+      </w:pPr>
+      <w:r>
+        <w:rPr>
+          <w:i/>
+        </w:rPr>
+        <w:t>Обработать и выставить счет</w:t>
+      </w:r>
+      <w:r>
+        <w:rPr>
+          <w:i/>
+        </w:rPr>
+        <w:t xml:space="preserve"> </w:t>
+      </w:r>
+      <w:r>
+        <w:t>– выполнить авансовые и итоговые н</w:t>
+      </w:r>
+      <w:r>
+        <w:t>а</w:t>
+      </w:r>
+      <w:r>
+        <w:t>числения клиентам энергосбытовой компании.</w:t>
+      </w:r>
+    </w:p>
+    <w:p>
+      <w:pPr>
+        <w:pStyle w:val="af"/>
+        <w:spacing w:after="0"/>
+        <w:rPr>
+          <w:szCs w:val="28"/>
+        </w:rPr>
+      </w:pPr>
+      <w:r>
+        <w:rPr>
+          <w:i/>
+        </w:rPr>
+        <w:t>Обработать оплату по счету</w:t>
+      </w:r>
+      <w:r>
+        <w:t xml:space="preserve"> - </w:t>
+      </w:r>
+      <w:r>
+        <w:rPr>
+          <w:szCs w:val="28"/>
+        </w:rPr>
+        <w:t>п</w:t>
+      </w:r>
+      <w:r>
+        <w:rPr>
+          <w:szCs w:val="28"/>
+        </w:rPr>
+        <w:t>рои</w:t>
+      </w:r>
+      <w:r>
+        <w:rPr>
+          <w:szCs w:val="28"/>
+        </w:rPr>
+        <w:t>звести операцию разноски оплаты</w:t>
+      </w:r>
+      <w:r>
+        <w:rPr>
+          <w:szCs w:val="28"/>
+        </w:rPr>
+        <w:t>, т.е. связать поступившую оплату и счета потребителя</w:t>
+      </w:r>
+      <w:r>
+        <w:rPr>
+          <w:szCs w:val="28"/>
+        </w:rPr>
         <w:t>.</w:t>
       </w:r>
     </w:p>
     <w:p>
       <w:pPr>
         <w:pStyle w:val="af"/>
+        <w:spacing w:after="0"/>
       </w:pPr>
       <w:r>
         <w:rPr>
           <w:i/>
         </w:rPr>
-        <w:t>Сотрудник по обработке оплат</w:t>
-      </w:r>
-      <w:r>
-        <w:t xml:space="preserve"> обрабатывает поступившие оплаты с ц</w:t>
-      </w:r>
-      <w:r>
-        <w:t>е</w:t>
-      </w:r>
-      <w:r>
-        <w:t>лью подсчета задолженности по каждому договору.</w:t>
+        <w:t xml:space="preserve">Анализ задолженностей </w:t>
+      </w:r>
+      <w:r>
+        <w:t>– сформировать отчет о клиентах, имеющих наибольшую задолженность на основе информации об оплатах.</w:t>
       </w:r>
     </w:p>
     <w:p>
       <w:pPr>
         <w:pStyle w:val="af"/>
+        <w:spacing w:after="0"/>
       </w:pPr>
       <w:r>
         <w:rPr>
           <w:i/>
         </w:rPr>
-        <w:t>Специалист по работе с задолженностью</w:t>
-      </w:r>
-      <w:r>
-        <w:t xml:space="preserve"> анализирует информацию о </w:t>
-      </w:r>
-      <w:r>
-        <w:t>должниках энергосбытовой компании.</w:t>
+        <w:t xml:space="preserve">Анализ </w:t>
+      </w:r>
+      <w:r>
+        <w:rPr>
+          <w:i/>
+        </w:rPr>
+        <w:t>продаж</w:t>
+      </w:r>
+      <w:r>
+        <w:t xml:space="preserve"> – сформировать отчет о продаж</w:t>
+      </w:r>
+      <w:r>
+        <w:t>ах</w:t>
+      </w:r>
+      <w:r>
+        <w:t xml:space="preserve"> энергии компании п</w:t>
+      </w:r>
+      <w:r>
+        <w:t>о</w:t>
+      </w:r>
+      <w:r>
+        <w:t>квартально, за месяц, за год.</w:t>
       </w:r>
     </w:p>
     <w:p>
@@ -8406,62 +8916,7 @@
         <w:pStyle w:val="af"/>
       </w:pPr>
       <w:r>
-        <w:rPr>
-          <w:i/>
-        </w:rPr>
-        <w:t>Бизнес-аналитик</w:t>
-      </w:r>
-      <w:r>
-        <w:t xml:space="preserve"> оценивает работу компании на основе отчетов по пр</w:t>
-      </w:r>
-      <w:r>
-        <w:t>о</w:t>
-      </w:r>
-      <w:r>
-        <w:t>дажам услуг энергосбытовой компании.</w:t>
-      </w:r>
-    </w:p>
-    <w:p>
-      <w:pPr>
-        <w:pStyle w:val="af"/>
-      </w:pPr>
-      <w:r>
-        <w:t>На данной диаграмме некоторые низкоуровневые прецеденты объедин</w:t>
-      </w:r>
-      <w:r>
-        <w:t>е</w:t>
-      </w:r>
-      <w:r>
-        <w:t>ны в прецеденты более высокого порядка.</w:t>
-      </w:r>
-    </w:p>
-    <w:p>
-      <w:pPr>
-        <w:pStyle w:val="af"/>
-      </w:pPr>
-      <w:r>
-        <w:rPr>
-          <w:highlight w:val="yellow"/>
-        </w:rPr>
-        <w:t>Кратко описать каждый прецедент</w:t>
-      </w:r>
-      <w:r>
-        <w:rPr>
-          <w:highlight w:val="yellow"/>
-        </w:rPr>
-        <w:t>: пример Анализ задолженностей – на основе информации о задолженностях клиентов системы, составить отчет, о клиентах, имеющих наиболее длительные задолженности, наибольший объем задолженностей и т.п.</w:t>
-      </w:r>
-    </w:p>
-    <w:p>
-      <w:pPr>
-        <w:pStyle w:val="af"/>
-      </w:pPr>
-    </w:p>
-    <w:p>
-      <w:pPr>
-        <w:pStyle w:val="af"/>
-      </w:pPr>
-      <w:r>
+        <w:lastRenderedPageBreak/>
         <w:t>Более подробное описание прецедентов для каждого актера, взаимоде</w:t>
       </w:r>
       <w:r>
@@ -8504,11 +8959,6 @@
       <w:r>
         <w:t>.</w:t>
       </w:r>
-    </w:p>
-    <w:p>
-      <w:pPr>
-        <w:pStyle w:val="af"/>
-      </w:pPr>
     </w:p>
     <w:p>
       <w:pPr>
@@ -8523,14 +8973,15 @@
       <w:bookmarkStart w:id="15" w:name="_Ref354533912"/>
       <w:r>
         <w:rPr>
+          <w:b/>
           <w:noProof/>
-        </w:rPr>
-        <w:lastRenderedPageBreak/>
+          <w:szCs w:val="28"/>
+        </w:rPr>
         <w:drawing>
           <wp:inline distT="0" distB="0" distL="0" distR="0">
-            <wp:extent cx="5837274" cy="4263655"/>
+            <wp:extent cx="6119495" cy="4267200"/>
             <wp:effectExtent l="19050" t="0" r="0" b="0"/>
-            <wp:docPr id="2" name="Рисунок 1" descr="Диаграмма прецедентов(1).png"/>
+            <wp:docPr id="1" name="Рисунок 0" descr="Диаграмма прецедентов(1).png"/>
             <wp:cNvGraphicFramePr>
               <a:graphicFrameLocks xmlns:a="http://schemas.openxmlformats.org/drawingml/2006/main" noChangeAspect="1"/>
             </wp:cNvGraphicFramePr>
@@ -8550,7 +9001,7 @@
                   <pic:spPr>
                     <a:xfrm>
                       <a:off x="0" y="0"/>
-                      <a:ext cx="5842127" cy="4267200"/>
+                      <a:ext cx="6119495" cy="4267200"/>
                     </a:xfrm>
                     <a:prstGeom prst="rect">
                       <a:avLst/>
@@ -8745,18 +9196,9 @@
           <w:numId w:val="63"/>
         </w:numPr>
         <w:ind w:left="709" w:hanging="709"/>
-        <w:rPr>
-          <w:highlight w:val="yellow"/>
-        </w:rPr>
-      </w:pPr>
-      <w:r>
-        <w:t>интерфейс работника-</w:t>
-      </w:r>
-      <w:r>
-        <w:rPr>
-          <w:highlight w:val="yellow"/>
-        </w:rPr>
-        <w:t>экономиста;</w:t>
+      </w:pPr>
+      <w:r>
+        <w:t>интерфейс работника-экономиста;</w:t>
       </w:r>
     </w:p>
     <w:p>
@@ -8767,25 +9209,53 @@
           <w:numId w:val="63"/>
         </w:numPr>
         <w:ind w:left="709" w:hanging="709"/>
-        <w:rPr>
-          <w:highlight w:val="yellow"/>
-        </w:rPr>
-      </w:pPr>
-      <w:r>
-        <w:rPr>
-          <w:highlight w:val="yellow"/>
-        </w:rPr>
+      </w:pPr>
+      <w:r>
         <w:t>интерфейс расчетчика;</w:t>
       </w:r>
     </w:p>
     <w:p>
       <w:pPr>
         <w:pStyle w:val="af"/>
-      </w:pPr>
+        <w:numPr>
+          <w:ilvl w:val="0"/>
+          <w:numId w:val="63"/>
+        </w:numPr>
+        <w:ind w:left="709" w:hanging="709"/>
+      </w:pPr>
+      <w:r>
+        <w:t>интерфейс сотрудника по обработке оплат</w:t>
+      </w:r>
     </w:p>
     <w:p>
       <w:pPr>
         <w:pStyle w:val="af"/>
+        <w:numPr>
+          <w:ilvl w:val="0"/>
+          <w:numId w:val="63"/>
+        </w:numPr>
+        <w:ind w:left="709" w:hanging="709"/>
+      </w:pPr>
+      <w:r>
+        <w:t>интерфейс специалиста по работе с задолженностью</w:t>
+      </w:r>
+    </w:p>
+    <w:p>
+      <w:pPr>
+        <w:pStyle w:val="af"/>
+        <w:numPr>
+          <w:ilvl w:val="0"/>
+          <w:numId w:val="63"/>
+        </w:numPr>
+        <w:ind w:left="709" w:hanging="709"/>
+      </w:pPr>
+      <w:r>
+        <w:t>интерфейс бизнес-аналитика</w:t>
+      </w:r>
+    </w:p>
+    <w:p>
+      <w:pPr>
+        <w:pStyle w:val="af"/>
       </w:pPr>
       <w:r>
         <w:t>Один пользователь может получить доступ сразу к нескольким интерфе</w:t>
@@ -8802,13 +9272,16 @@
         <w:pStyle w:val="af"/>
       </w:pPr>
       <w:r>
-        <w:rPr>
-          <w:highlight w:val="yellow"/>
-        </w:rPr>
-        <w:t>Общий интерфейс системы</w:t>
-      </w:r>
-      <w:r>
-        <w:t xml:space="preserve"> представлен на </w:t>
+        <w:t xml:space="preserve">Диаграмма доступных пользовательских интерфейсов </w:t>
+      </w:r>
+      <w:r>
+        <w:t>представлен</w:t>
+      </w:r>
+      <w:r>
+        <w:t>а</w:t>
+      </w:r>
+      <w:r>
+        <w:t xml:space="preserve"> на </w:t>
       </w:r>
       <w:r>
         <w:fldChar w:fldCharType="begin"/>
@@ -8956,9 +9429,8 @@
           <w:b w:val="0"/>
           <w:sz w:val="28"/>
           <w:szCs w:val="28"/>
-          <w:highlight w:val="yellow"/>
-        </w:rPr>
-        <w:t>Общий интерфейс системы</w:t>
+        </w:rPr>
+        <w:t>Д</w:t>
       </w:r>
       <w:r>
         <w:rPr>
@@ -8966,43 +9438,8 @@
           <w:sz w:val="28"/>
           <w:szCs w:val="28"/>
         </w:rPr>
-        <w:t xml:space="preserve"> (</w:t>
-      </w:r>
-      <w:r>
-        <w:rPr>
-          <w:b w:val="0"/>
-          <w:sz w:val="28"/>
-          <w:szCs w:val="28"/>
-          <w:highlight w:val="yellow"/>
-        </w:rPr>
-        <w:t>диаграмма доступных пользовательских интерфейсов</w:t>
-      </w:r>
-      <w:r>
-        <w:rPr>
-          <w:b w:val="0"/>
-          <w:sz w:val="28"/>
-          <w:szCs w:val="28"/>
-        </w:rPr>
-        <w:t>)</w:t>
-      </w:r>
-    </w:p>
-    <w:p>
-      <w:pPr>
-        <w:rPr>
-          <w:b/>
-          <w:sz w:val="28"/>
-          <w:szCs w:val="28"/>
-        </w:rPr>
-      </w:pPr>
-    </w:p>
-    <w:p>
-      <w:pPr>
-        <w:rPr>
-          <w:b/>
-          <w:sz w:val="28"/>
-          <w:szCs w:val="28"/>
-        </w:rPr>
-      </w:pPr>
+        <w:t>иаграмма доступных пользовательских интерфейсов</w:t>
+      </w:r>
     </w:p>
     <w:p>
       <w:pPr>
@@ -9028,13 +9465,13 @@
         <w:t>в</w:t>
       </w:r>
       <w:r>
+        <w:lastRenderedPageBreak/>
         <w:t>лять, удалять) информацию о контрагентах, с которыми сотрудничает комп</w:t>
       </w:r>
       <w:r>
         <w:t>а</w:t>
       </w:r>
       <w:r>
-        <w:lastRenderedPageBreak/>
         <w:t>ния, и обрабатывать данные о договорах, ко</w:t>
       </w:r>
       <w:r>
@@ -9116,7 +9553,7 @@
                     </a:ln>
                     <a:extLst>
                       <a:ext uri="{53640926-AAD7-44D8-BBD7-CCE9431645EC}">
-                        <a14:shadowObscured xmlns:a14="http://schemas.microsoft.com/office/drawing/2010/main" xmlns:wps="http://schemas.microsoft.com/office/word/2010/wordprocessingShape" xmlns:wpi="http://schemas.microsoft.com/office/word/2010/wordprocessingInk" xmlns:wpg="http://schemas.microsoft.com/office/word/2010/wordprocessingGroup" xmlns:w14="http://schemas.microsoft.com/office/word/2010/wordml" xmlns:w="http://schemas.openxmlformats.org/wordprocessingml/2006/main" xmlns:w10="urn:schemas-microsoft-com:office:word" xmlns:wp14="http://schemas.microsoft.com/office/word/2010/wordprocessingDrawing" xmlns:v="urn:schemas-microsoft-com:vml" xmlns:o="urn:schemas-microsoft-com:office:office" xmlns:mc="http://schemas.openxmlformats.org/markup-compatibility/2006" xmlns:wpc="http://schemas.microsoft.com/office/word/2010/wordprocessingCanvas" xmlns=""/>
+                        <a14:shadowObscured xmlns="" xmlns:wpc="http://schemas.microsoft.com/office/word/2010/wordprocessingCanvas" xmlns:mc="http://schemas.openxmlformats.org/markup-compatibility/2006" xmlns:o="urn:schemas-microsoft-com:office:office" xmlns:v="urn:schemas-microsoft-com:vml" xmlns:wp14="http://schemas.microsoft.com/office/word/2010/wordprocessingDrawing" xmlns:w10="urn:schemas-microsoft-com:office:word" xmlns:w="http://schemas.openxmlformats.org/wordprocessingml/2006/main" xmlns:w14="http://schemas.microsoft.com/office/word/2010/wordml" xmlns:wpg="http://schemas.microsoft.com/office/word/2010/wordprocessingGroup" xmlns:wpi="http://schemas.microsoft.com/office/word/2010/wordprocessingInk" xmlns:wps="http://schemas.microsoft.com/office/word/2010/wordprocessingShape" xmlns:a14="http://schemas.microsoft.com/office/drawing/2010/main"/>
                       </a:ext>
                     </a:extLst>
                   </pic:spPr>
@@ -9193,9 +9630,8 @@
           <w:b w:val="0"/>
           <w:sz w:val="28"/>
           <w:szCs w:val="28"/>
-          <w:highlight w:val="yellow"/>
-        </w:rPr>
-        <w:t>Диаграмма прецедентов</w:t>
+        </w:rPr>
+        <w:t xml:space="preserve">Возможности работы с системой </w:t>
       </w:r>
       <w:r>
         <w:rPr>
@@ -9203,7 +9639,7 @@
           <w:sz w:val="28"/>
           <w:szCs w:val="28"/>
         </w:rPr>
-        <w:t xml:space="preserve"> для работника договорного отдела</w:t>
+        <w:t>для работника договорного отдела</w:t>
       </w:r>
     </w:p>
     <w:p>
@@ -9313,7 +9749,7 @@
                     </a:ln>
                     <a:extLst>
                       <a:ext uri="{53640926-AAD7-44D8-BBD7-CCE9431645EC}">
-                        <a14:shadowObscured xmlns:a14="http://schemas.microsoft.com/office/drawing/2010/main" xmlns:wps="http://schemas.microsoft.com/office/word/2010/wordprocessingShape" xmlns:wpi="http://schemas.microsoft.com/office/word/2010/wordprocessingInk" xmlns:wpg="http://schemas.microsoft.com/office/word/2010/wordprocessingGroup" xmlns:w14="http://schemas.microsoft.com/office/word/2010/wordml" xmlns:w="http://schemas.openxmlformats.org/wordprocessingml/2006/main" xmlns:w10="urn:schemas-microsoft-com:office:word" xmlns:wp14="http://schemas.microsoft.com/office/word/2010/wordprocessingDrawing" xmlns:v="urn:schemas-microsoft-com:vml" xmlns:o="urn:schemas-microsoft-com:office:office" xmlns:mc="http://schemas.openxmlformats.org/markup-compatibility/2006" xmlns:wpc="http://schemas.microsoft.com/office/word/2010/wordprocessingCanvas" xmlns=""/>
+                        <a14:shadowObscured xmlns="" xmlns:wpc="http://schemas.microsoft.com/office/word/2010/wordprocessingCanvas" xmlns:mc="http://schemas.openxmlformats.org/markup-compatibility/2006" xmlns:o="urn:schemas-microsoft-com:office:office" xmlns:v="urn:schemas-microsoft-com:vml" xmlns:wp14="http://schemas.microsoft.com/office/word/2010/wordprocessingDrawing" xmlns:w10="urn:schemas-microsoft-com:office:word" xmlns:w="http://schemas.openxmlformats.org/wordprocessingml/2006/main" xmlns:w14="http://schemas.microsoft.com/office/word/2010/wordml" xmlns:wpg="http://schemas.microsoft.com/office/word/2010/wordprocessingGroup" xmlns:wpi="http://schemas.microsoft.com/office/word/2010/wordprocessingInk" xmlns:wps="http://schemas.microsoft.com/office/word/2010/wordprocessingShape" xmlns:a14="http://schemas.microsoft.com/office/drawing/2010/main"/>
                       </a:ext>
                     </a:extLst>
                   </pic:spPr>
@@ -9390,9 +9826,8 @@
           <w:b w:val="0"/>
           <w:sz w:val="28"/>
           <w:szCs w:val="28"/>
-          <w:highlight w:val="yellow"/>
-        </w:rPr>
-        <w:t>Диаграмма прецедентов</w:t>
+        </w:rPr>
+        <w:t xml:space="preserve">Возможности работы с системой </w:t>
       </w:r>
       <w:r>
         <w:rPr>
@@ -9400,7 +9835,7 @@
           <w:sz w:val="28"/>
           <w:szCs w:val="28"/>
         </w:rPr>
-        <w:t xml:space="preserve"> для экономиста</w:t>
+        <w:t>для экономиста</w:t>
       </w:r>
     </w:p>
     <w:p>
@@ -9619,9 +10054,8 @@
           <w:b w:val="0"/>
           <w:sz w:val="28"/>
           <w:szCs w:val="28"/>
-          <w:highlight w:val="yellow"/>
-        </w:rPr>
-        <w:t>Диаграмма прецедентов</w:t>
+        </w:rPr>
+        <w:t xml:space="preserve">Возможности работы с системой </w:t>
       </w:r>
       <w:r>
         <w:rPr>
@@ -9629,7 +10063,7 @@
           <w:sz w:val="28"/>
           <w:szCs w:val="28"/>
         </w:rPr>
-        <w:t xml:space="preserve"> для</w:t>
+        <w:t>для</w:t>
       </w:r>
       <w:r>
         <w:rPr>
@@ -9869,34 +10303,16 @@
           <w:b w:val="0"/>
           <w:sz w:val="28"/>
           <w:szCs w:val="28"/>
-          <w:highlight w:val="yellow"/>
-        </w:rPr>
-        <w:t>Диаграмма</w:t>
-      </w:r>
-      <w:r>
-        <w:rPr>
-          <w:sz w:val="28"/>
-          <w:szCs w:val="28"/>
-          <w:highlight w:val="yellow"/>
-        </w:rPr>
-        <w:t xml:space="preserve"> </w:t>
+        </w:rPr>
+        <w:t xml:space="preserve">Возможности работы с системой </w:t>
       </w:r>
       <w:r>
         <w:rPr>
           <w:b w:val="0"/>
           <w:sz w:val="28"/>
           <w:szCs w:val="28"/>
-          <w:highlight w:val="yellow"/>
-        </w:rPr>
-        <w:t>прецедентов</w:t>
-      </w:r>
-      <w:r>
-        <w:rPr>
-          <w:b w:val="0"/>
-          <w:sz w:val="28"/>
-          <w:szCs w:val="28"/>
-        </w:rPr>
-        <w:t xml:space="preserve"> для сотрудника по обработке оплат</w:t>
+        </w:rPr>
+        <w:t>для сотрудника по обработке оплат</w:t>
       </w:r>
     </w:p>
     <w:p>
@@ -10108,9 +10524,8 @@
           <w:b w:val="0"/>
           <w:sz w:val="28"/>
           <w:szCs w:val="28"/>
-          <w:highlight w:val="yellow"/>
-        </w:rPr>
-        <w:t>Диаграмма прецедентов</w:t>
+        </w:rPr>
+        <w:t xml:space="preserve">Возможности работы с системой </w:t>
       </w:r>
       <w:r>
         <w:rPr>
@@ -10118,7 +10533,7 @@
           <w:sz w:val="28"/>
           <w:szCs w:val="28"/>
         </w:rPr>
-        <w:t xml:space="preserve"> для специалиста</w:t>
+        <w:t>для специалиста</w:t>
       </w:r>
       <w:r>
         <w:rPr>
@@ -10126,7 +10541,23 @@
           <w:sz w:val="28"/>
           <w:szCs w:val="28"/>
         </w:rPr>
-        <w:t xml:space="preserve"> по работе с задолженностью</w:t>
+        <w:t xml:space="preserve"> по работе с задолже</w:t>
+      </w:r>
+      <w:r>
+        <w:rPr>
+          <w:b w:val="0"/>
+          <w:sz w:val="28"/>
+          <w:szCs w:val="28"/>
+        </w:rPr>
+        <w:t>н</w:t>
+      </w:r>
+      <w:r>
+        <w:rPr>
+          <w:b w:val="0"/>
+          <w:sz w:val="28"/>
+          <w:szCs w:val="28"/>
+        </w:rPr>
+        <w:t>ностью</w:t>
       </w:r>
     </w:p>
     <w:p>
@@ -10299,9 +10730,8 @@
           <w:b w:val="0"/>
           <w:sz w:val="28"/>
           <w:szCs w:val="28"/>
-          <w:highlight w:val="yellow"/>
-        </w:rPr>
-        <w:t>Диаграмма прецедентов</w:t>
+        </w:rPr>
+        <w:t xml:space="preserve">Возможности работы с системой </w:t>
       </w:r>
       <w:r>
         <w:rPr>
@@ -10309,7 +10739,7 @@
           <w:sz w:val="28"/>
           <w:szCs w:val="28"/>
         </w:rPr>
-        <w:t xml:space="preserve"> для</w:t>
+        <w:t>для</w:t>
       </w:r>
       <w:r>
         <w:rPr>
@@ -10338,6 +10768,9 @@
     <w:p>
       <w:pPr>
         <w:pStyle w:val="1"/>
+        <w:rPr>
+          <w:lang w:val="en-US"/>
+        </w:rPr>
       </w:pPr>
       <w:bookmarkStart w:id="31" w:name="_Toc351515316"/>
       <w:r>
@@ -10362,6 +10795,15 @@
       <w:bookmarkEnd w:id="31"/>
     </w:p>
     <w:p>
+      <w:r>
+        <w:t>КАКИЕ ПУНКТЫ</w:t>
+      </w:r>
+      <w:r>
+        <w:t>?!</w:t>
+      </w:r>
+    </w:p>
+    <w:p/>
+    <w:p>
       <w:pPr>
         <w:pStyle w:val="af"/>
       </w:pPr>
@@ -10372,7 +10814,10 @@
     <w:p>
       <w:pPr>
         <w:pStyle w:val="af"/>
-        <w:ind w:left="-426"/>
+        <w:ind w:left="-851"/>
+        <w:rPr>
+          <w:lang w:val="en-US"/>
+        </w:rPr>
       </w:pPr>
       <w:r>
         <w:rPr>
@@ -10380,9 +10825,9 @@
         </w:rPr>
         <w:drawing>
           <wp:inline distT="0" distB="0" distL="0" distR="0">
-            <wp:extent cx="5573676" cy="3357196"/>
-            <wp:effectExtent l="19050" t="0" r="7974" b="0"/>
-            <wp:docPr id="21" name="Рисунок 20" descr="sbyt.png"/>
+            <wp:extent cx="6119495" cy="4512310"/>
+            <wp:effectExtent l="19050" t="0" r="0" b="0"/>
+            <wp:docPr id="5" name="Рисунок 4" descr="2.png"/>
             <wp:cNvGraphicFramePr>
               <a:graphicFrameLocks xmlns:a="http://schemas.openxmlformats.org/drawingml/2006/main" noChangeAspect="1"/>
             </wp:cNvGraphicFramePr>
@@ -10390,7 +10835,7 @@
               <a:graphicData uri="http://schemas.openxmlformats.org/drawingml/2006/picture">
                 <pic:pic xmlns:pic="http://schemas.openxmlformats.org/drawingml/2006/picture">
                   <pic:nvPicPr>
-                    <pic:cNvPr id="0" name="sbyt.png"/>
+                    <pic:cNvPr id="0" name="2.png"/>
                     <pic:cNvPicPr/>
                   </pic:nvPicPr>
                   <pic:blipFill>
@@ -10402,7 +10847,7 @@
                   <pic:spPr>
                     <a:xfrm>
                       <a:off x="0" y="0"/>
-                      <a:ext cx="5576919" cy="3359150"/>
+                      <a:ext cx="6119495" cy="4512310"/>
                     </a:xfrm>
                     <a:prstGeom prst="rect">
                       <a:avLst/>
@@ -10481,18 +10926,8 @@
           <w:b w:val="0"/>
           <w:sz w:val="28"/>
           <w:szCs w:val="28"/>
-          <w:highlight w:val="yellow"/>
         </w:rPr>
         <w:t>Схема базы данных</w:t>
-      </w:r>
-      <w:r>
-        <w:rPr>
-          <w:b w:val="0"/>
-          <w:sz w:val="28"/>
-          <w:szCs w:val="28"/>
-          <w:highlight w:val="yellow"/>
-        </w:rPr>
-        <w:t xml:space="preserve"> (увеличить)</w:t>
       </w:r>
       <w:r>
         <w:rPr>
@@ -10996,6 +11431,172 @@
       <w:pPr>
         <w:pStyle w:val="a"/>
       </w:pPr>
+      <w:bookmarkStart w:id="45" w:name="_Ref356560824"/>
+      <w:r>
+        <w:t xml:space="preserve">Буч Г., Рамбо Д., Ябсон И. Язык </w:t>
+      </w:r>
+      <w:r>
+        <w:rPr>
+          <w:lang w:val="en-US"/>
+        </w:rPr>
+        <w:t>UML</w:t>
+      </w:r>
+      <w:r>
+        <w:t>.</w:t>
+      </w:r>
+      <w:r>
+        <w:t xml:space="preserve"> Руководство пользователя. 2-е и</w:t>
+      </w:r>
+      <w:r>
+        <w:t>з</w:t>
+      </w:r>
+      <w:r>
+        <w:t>дание – М.: ДМК Пресс. -496 с</w:t>
+      </w:r>
+      <w:bookmarkEnd w:id="45"/>
+      <w:r>
+        <w:t>.</w:t>
+      </w:r>
+    </w:p>
+    <w:p>
+      <w:pPr>
+        <w:pStyle w:val="a"/>
+        <w:rPr>
+          <w:szCs w:val="22"/>
+        </w:rPr>
+      </w:pPr>
+      <w:bookmarkStart w:id="46" w:name="_Ref356563580"/>
+      <w:r>
+        <w:rPr>
+          <w:szCs w:val="22"/>
+          <w:shd w:val="clear" w:color="auto" w:fill="FAFAFA"/>
+          <w:lang w:val="en-US"/>
+        </w:rPr>
+        <w:t xml:space="preserve">Rick Greenwald. </w:t>
+      </w:r>
+      <w:r>
+        <w:rPr>
+          <w:shd w:val="clear" w:color="auto" w:fill="FAFAFA"/>
+          <w:lang w:val="en-US"/>
+        </w:rPr>
+        <w:t xml:space="preserve">Beginning Oracle Application Express. </w:t>
+      </w:r>
+      <w:r>
+        <w:rPr>
+          <w:szCs w:val="22"/>
+        </w:rPr>
+        <w:t>Wrox, 2008. -384 с.</w:t>
+      </w:r>
+      <w:bookmarkEnd w:id="46"/>
+    </w:p>
+    <w:p>
+      <w:pPr>
+        <w:pStyle w:val="a"/>
+      </w:pPr>
+      <w:bookmarkStart w:id="47" w:name="_Ref356564330"/>
+      <w:r>
+        <w:t>Петкович</w:t>
+      </w:r>
+      <w:r>
+        <w:rPr>
+          <w:lang w:val="en-US"/>
+        </w:rPr>
+        <w:t xml:space="preserve"> </w:t>
+      </w:r>
+      <w:r>
+        <w:t>Д</w:t>
+      </w:r>
+      <w:r>
+        <w:rPr>
+          <w:lang w:val="en-US"/>
+        </w:rPr>
+        <w:t xml:space="preserve">. </w:t>
+      </w:r>
+      <w:r>
+        <w:rPr>
+          <w:lang w:val="en-US"/>
+        </w:rPr>
+        <w:t>Microsoft</w:t>
+      </w:r>
+      <w:r>
+        <w:rPr>
+          <w:lang w:val="en-US"/>
+        </w:rPr>
+        <w:t xml:space="preserve"> </w:t>
+      </w:r>
+      <w:r>
+        <w:rPr>
+          <w:lang w:val="en-US"/>
+        </w:rPr>
+        <w:t>SQL</w:t>
+      </w:r>
+      <w:r>
+        <w:rPr>
+          <w:lang w:val="en-US"/>
+        </w:rPr>
+        <w:t xml:space="preserve"> </w:t>
+      </w:r>
+      <w:r>
+        <w:rPr>
+          <w:lang w:val="en-US"/>
+        </w:rPr>
+        <w:t>Server</w:t>
+      </w:r>
+      <w:r>
+        <w:rPr>
+          <w:lang w:val="en-US"/>
+        </w:rPr>
+        <w:t xml:space="preserve"> </w:t>
+      </w:r>
+      <w:r>
+        <w:rPr>
+          <w:szCs w:val="58"/>
+          <w:lang w:val="en-US"/>
+        </w:rPr>
+        <w:t xml:space="preserve">2012. </w:t>
+      </w:r>
+      <w:r>
+        <w:rPr>
+          <w:szCs w:val="58"/>
+        </w:rPr>
+        <w:t>Руководство для начинающих</w:t>
+      </w:r>
+      <w:r>
+        <w:t xml:space="preserve">. СПб.: </w:t>
+      </w:r>
+      <w:r>
+        <w:t>БХВ-</w:t>
+      </w:r>
+      <w:r>
+        <w:t>Петербург, 2013. -816 с.</w:t>
+      </w:r>
+      <w:bookmarkEnd w:id="47"/>
+    </w:p>
+    <w:p>
+      <w:pPr>
+        <w:pStyle w:val="a"/>
+      </w:pPr>
+      <w:bookmarkStart w:id="48" w:name="_Ref356564342"/>
+      <w:r>
+        <w:t xml:space="preserve">Бекаревич Ю. Пушкина Н. </w:t>
+      </w:r>
+      <w:r>
+        <w:t>Aceess 2007. - СПб.: БХВ-Петербург, 2007.</w:t>
+      </w:r>
+      <w:bookmarkEnd w:id="48"/>
+      <w:r>
+        <w:t xml:space="preserve"> -720 с.</w:t>
+      </w:r>
+    </w:p>
+    <w:p>
+      <w:pPr>
+        <w:pStyle w:val="a"/>
+      </w:pPr>
+      <w:bookmarkStart w:id="49" w:name="_Ref356564623"/>
+      <w:r>
+        <w:t>Дюбуа П. My SQL. 3-е издание. –М.: Вильямс, 2007. -1168 с.</w:t>
+      </w:r>
+      <w:bookmarkEnd w:id="49"/>
     </w:p>
     <w:p>
       <w:pPr>
@@ -11015,9 +11616,9 @@
           <w:szCs w:val="28"/>
         </w:rPr>
       </w:pPr>
-      <w:bookmarkStart w:id="45" w:name="_Ref354534333"/>
-      <w:bookmarkStart w:id="46" w:name="_Ref354534312"/>
-      <w:bookmarkStart w:id="47" w:name="_Toc351515320"/>
+      <w:bookmarkStart w:id="50" w:name="_Ref354534333"/>
+      <w:bookmarkStart w:id="51" w:name="_Ref354534312"/>
+      <w:bookmarkStart w:id="52" w:name="_Toc351515320"/>
       <w:r>
         <w:rPr>
           <w:sz w:val="28"/>
@@ -11062,7 +11663,7 @@
         </w:rPr>
         <w:fldChar w:fldCharType="end"/>
       </w:r>
-      <w:bookmarkEnd w:id="45"/>
+      <w:bookmarkEnd w:id="50"/>
       <w:r>
         <w:rPr>
           <w:sz w:val="28"/>
@@ -11070,9 +11671,9 @@
         </w:rPr>
         <w:t>. Описание прецедентов</w:t>
       </w:r>
-      <w:bookmarkEnd w:id="46"/>
-    </w:p>
-    <w:bookmarkEnd w:id="47"/>
+      <w:bookmarkEnd w:id="51"/>
+    </w:p>
+    <w:bookmarkEnd w:id="52"/>
     <w:p>
       <w:pPr>
         <w:rPr>
@@ -20872,27 +21473,14 @@
           <w:pStyle w:val="af3"/>
           <w:jc w:val="right"/>
         </w:pPr>
-        <w:r>
-          <w:fldChar w:fldCharType="begin"/>
-        </w:r>
-        <w:r>
-          <w:instrText xml:space="preserve"> PAGE   \* MERGEFORMAT </w:instrText>
-        </w:r>
-        <w:r>
-          <w:fldChar w:fldCharType="separate"/>
-        </w:r>
-        <w:r>
-          <w:rPr>
-            <w:noProof/>
-          </w:rPr>
-          <w:t>7</w:t>
-        </w:r>
-        <w:r>
-          <w:rPr>
-            <w:noProof/>
-          </w:rPr>
-          <w:fldChar w:fldCharType="end"/>
-        </w:r>
+        <w:fldSimple w:instr=" PAGE   \* MERGEFORMAT ">
+          <w:r>
+            <w:rPr>
+              <w:noProof/>
+            </w:rPr>
+            <w:t>20</w:t>
+          </w:r>
+        </w:fldSimple>
       </w:p>
     </w:sdtContent>
   </w:sdt>
@@ -22097,6 +22685,155 @@
     </w:lvl>
   </w:abstractNum>
   <w:abstractNum w:abstractNumId="10">
+    <w:nsid w:val="23F63BD4"/>
+    <w:multiLevelType w:val="multilevel"/>
+    <w:tmpl w:val="C9D0AB2C"/>
+    <w:lvl w:ilvl="0">
+      <w:start w:val="1"/>
+      <w:numFmt w:val="bullet"/>
+      <w:lvlText w:val=""/>
+      <w:lvlJc w:val="left"/>
+      <w:pPr>
+        <w:tabs>
+          <w:tab w:val="num" w:pos="720"/>
+        </w:tabs>
+        <w:ind w:left="720" w:hanging="360"/>
+      </w:pPr>
+      <w:rPr>
+        <w:rFonts w:ascii="Symbol" w:hAnsi="Symbol" w:hint="default"/>
+        <w:sz w:val="20"/>
+      </w:rPr>
+    </w:lvl>
+    <w:lvl w:ilvl="1" w:tentative="1">
+      <w:start w:val="1"/>
+      <w:numFmt w:val="bullet"/>
+      <w:lvlText w:val="o"/>
+      <w:lvlJc w:val="left"/>
+      <w:pPr>
+        <w:tabs>
+          <w:tab w:val="num" w:pos="1440"/>
+        </w:tabs>
+        <w:ind w:left="1440" w:hanging="360"/>
+      </w:pPr>
+      <w:rPr>
+        <w:rFonts w:ascii="Courier New" w:hAnsi="Courier New" w:hint="default"/>
+        <w:sz w:val="20"/>
+      </w:rPr>
+    </w:lvl>
+    <w:lvl w:ilvl="2" w:tentative="1">
+      <w:start w:val="1"/>
+      <w:numFmt w:val="bullet"/>
+      <w:lvlText w:val=""/>
+      <w:lvlJc w:val="left"/>
+      <w:pPr>
+        <w:tabs>
+          <w:tab w:val="num" w:pos="2160"/>
+        </w:tabs>
+        <w:ind w:left="2160" w:hanging="360"/>
+      </w:pPr>
+      <w:rPr>
+        <w:rFonts w:ascii="Wingdings" w:hAnsi="Wingdings" w:hint="default"/>
+        <w:sz w:val="20"/>
+      </w:rPr>
+    </w:lvl>
+    <w:lvl w:ilvl="3" w:tentative="1">
+      <w:start w:val="1"/>
+      <w:numFmt w:val="bullet"/>
+      <w:lvlText w:val=""/>
+      <w:lvlJc w:val="left"/>
+      <w:pPr>
+        <w:tabs>
+          <w:tab w:val="num" w:pos="2880"/>
+        </w:tabs>
+        <w:ind w:left="2880" w:hanging="360"/>
+      </w:pPr>
+      <w:rPr>
+        <w:rFonts w:ascii="Wingdings" w:hAnsi="Wingdings" w:hint="default"/>
+        <w:sz w:val="20"/>
+      </w:rPr>
+    </w:lvl>
+    <w:lvl w:ilvl="4" w:tentative="1">
+      <w:start w:val="1"/>
+      <w:numFmt w:val="bullet"/>
+      <w:lvlText w:val=""/>
+      <w:lvlJc w:val="left"/>
+      <w:pPr>
+        <w:tabs>
+          <w:tab w:val="num" w:pos="3600"/>
+        </w:tabs>
+        <w:ind w:left="3600" w:hanging="360"/>
+      </w:pPr>
+      <w:rPr>
+        <w:rFonts w:ascii="Wingdings" w:hAnsi="Wingdings" w:hint="default"/>
+        <w:sz w:val="20"/>
+      </w:rPr>
+    </w:lvl>
+    <w:lvl w:ilvl="5" w:tentative="1">
+      <w:start w:val="1"/>
+      <w:numFmt w:val="bullet"/>
+      <w:lvlText w:val=""/>
+      <w:lvlJc w:val="left"/>
+      <w:pPr>
+        <w:tabs>
+          <w:tab w:val="num" w:pos="4320"/>
+        </w:tabs>
+        <w:ind w:left="4320" w:hanging="360"/>
+      </w:pPr>
+      <w:rPr>
+        <w:rFonts w:ascii="Wingdings" w:hAnsi="Wingdings" w:hint="default"/>
+        <w:sz w:val="20"/>
+      </w:rPr>
+    </w:lvl>
+    <w:lvl w:ilvl="6" w:tentative="1">
+      <w:start w:val="1"/>
+      <w:numFmt w:val="bullet"/>
+      <w:lvlText w:val=""/>
+      <w:lvlJc w:val="left"/>
+      <w:pPr>
+        <w:tabs>
+          <w:tab w:val="num" w:pos="5040"/>
+        </w:tabs>
+        <w:ind w:left="5040" w:hanging="360"/>
+      </w:pPr>
+      <w:rPr>
+        <w:rFonts w:ascii="Wingdings" w:hAnsi="Wingdings" w:hint="default"/>
+        <w:sz w:val="20"/>
+      </w:rPr>
+    </w:lvl>
+    <w:lvl w:ilvl="7" w:tentative="1">
+      <w:start w:val="1"/>
+      <w:numFmt w:val="bullet"/>
+      <w:lvlText w:val=""/>
+      <w:lvlJc w:val="left"/>
+      <w:pPr>
+        <w:tabs>
+          <w:tab w:val="num" w:pos="5760"/>
+        </w:tabs>
+        <w:ind w:left="5760" w:hanging="360"/>
+      </w:pPr>
+      <w:rPr>
+        <w:rFonts w:ascii="Wingdings" w:hAnsi="Wingdings" w:hint="default"/>
+        <w:sz w:val="20"/>
+      </w:rPr>
+    </w:lvl>
+    <w:lvl w:ilvl="8" w:tentative="1">
+      <w:start w:val="1"/>
+      <w:numFmt w:val="bullet"/>
+      <w:lvlText w:val=""/>
+      <w:lvlJc w:val="left"/>
+      <w:pPr>
+        <w:tabs>
+          <w:tab w:val="num" w:pos="6480"/>
+        </w:tabs>
+        <w:ind w:left="6480" w:hanging="360"/>
+      </w:pPr>
+      <w:rPr>
+        <w:rFonts w:ascii="Wingdings" w:hAnsi="Wingdings" w:hint="default"/>
+        <w:sz w:val="20"/>
+      </w:rPr>
+    </w:lvl>
+  </w:abstractNum>
+  <w:abstractNum w:abstractNumId="11">
     <w:nsid w:val="27A8226F"/>
     <w:multiLevelType w:val="hybridMultilevel"/>
     <w:tmpl w:val="F1A4DA2A"/>
@@ -22209,7 +22946,7 @@
       </w:pPr>
     </w:lvl>
   </w:abstractNum>
-  <w:abstractNum w:abstractNumId="11">
+  <w:abstractNum w:abstractNumId="12">
     <w:nsid w:val="2AD31508"/>
     <w:multiLevelType w:val="hybridMultilevel"/>
     <w:tmpl w:val="210E6282"/>
@@ -22298,7 +23035,7 @@
       </w:pPr>
     </w:lvl>
   </w:abstractNum>
-  <w:abstractNum w:abstractNumId="12">
+  <w:abstractNum w:abstractNumId="13">
     <w:nsid w:val="31735588"/>
     <w:multiLevelType w:val="multilevel"/>
     <w:tmpl w:val="9956085A"/>
@@ -22438,7 +23175,7 @@
       </w:rPr>
     </w:lvl>
   </w:abstractNum>
-  <w:abstractNum w:abstractNumId="13">
+  <w:abstractNum w:abstractNumId="14">
     <w:nsid w:val="32E3659F"/>
     <w:multiLevelType w:val="hybridMultilevel"/>
     <w:tmpl w:val="C252477C"/>
@@ -22524,7 +23261,7 @@
       </w:pPr>
     </w:lvl>
   </w:abstractNum>
-  <w:abstractNum w:abstractNumId="14">
+  <w:abstractNum w:abstractNumId="15">
     <w:nsid w:val="34AA2114"/>
     <w:multiLevelType w:val="hybridMultilevel"/>
     <w:tmpl w:val="5A248E42"/>
@@ -22637,7 +23374,7 @@
       </w:rPr>
     </w:lvl>
   </w:abstractNum>
-  <w:abstractNum w:abstractNumId="15">
+  <w:abstractNum w:abstractNumId="16">
     <w:nsid w:val="36A22B3E"/>
     <w:multiLevelType w:val="hybridMultilevel"/>
     <w:tmpl w:val="7A00C8BC"/>
@@ -22726,7 +23463,7 @@
       </w:pPr>
     </w:lvl>
   </w:abstractNum>
-  <w:abstractNum w:abstractNumId="16">
+  <w:abstractNum w:abstractNumId="17">
     <w:nsid w:val="3D053076"/>
     <w:multiLevelType w:val="hybridMultilevel"/>
     <w:tmpl w:val="D9F0732E"/>
@@ -22815,7 +23552,7 @@
       </w:pPr>
     </w:lvl>
   </w:abstractNum>
-  <w:abstractNum w:abstractNumId="17">
+  <w:abstractNum w:abstractNumId="18">
     <w:nsid w:val="410B1170"/>
     <w:multiLevelType w:val="multilevel"/>
     <w:tmpl w:val="9956085A"/>
@@ -22955,7 +23692,7 @@
       </w:rPr>
     </w:lvl>
   </w:abstractNum>
-  <w:abstractNum w:abstractNumId="18">
+  <w:abstractNum w:abstractNumId="19">
     <w:nsid w:val="44A537A8"/>
     <w:multiLevelType w:val="multilevel"/>
     <w:tmpl w:val="9956085A"/>
@@ -23095,7 +23832,7 @@
       </w:rPr>
     </w:lvl>
   </w:abstractNum>
-  <w:abstractNum w:abstractNumId="19">
+  <w:abstractNum w:abstractNumId="20">
     <w:nsid w:val="44DD06A4"/>
     <w:multiLevelType w:val="multilevel"/>
     <w:tmpl w:val="C574A346"/>
@@ -23208,7 +23945,7 @@
       </w:rPr>
     </w:lvl>
   </w:abstractNum>
-  <w:abstractNum w:abstractNumId="20">
+  <w:abstractNum w:abstractNumId="21">
     <w:nsid w:val="47640936"/>
     <w:multiLevelType w:val="hybridMultilevel"/>
     <w:tmpl w:val="FA7C20B8"/>
@@ -23297,7 +24034,7 @@
       </w:pPr>
     </w:lvl>
   </w:abstractNum>
-  <w:abstractNum w:abstractNumId="21">
+  <w:abstractNum w:abstractNumId="22">
     <w:nsid w:val="4CDB4557"/>
     <w:multiLevelType w:val="multilevel"/>
     <w:tmpl w:val="9956085A"/>
@@ -23437,7 +24174,7 @@
       </w:rPr>
     </w:lvl>
   </w:abstractNum>
-  <w:abstractNum w:abstractNumId="22">
+  <w:abstractNum w:abstractNumId="23">
     <w:nsid w:val="4D9174DB"/>
     <w:multiLevelType w:val="hybridMultilevel"/>
     <w:tmpl w:val="E7820F62"/>
@@ -23448,7 +24185,7 @@
       <w:lvlText w:val="%1."/>
       <w:lvlJc w:val="left"/>
       <w:pPr>
-        <w:ind w:left="720" w:hanging="360"/>
+        <w:ind w:left="502" w:hanging="360"/>
       </w:pPr>
       <w:rPr>
         <w:rFonts w:hint="default"/>
@@ -23527,7 +24264,7 @@
       </w:pPr>
     </w:lvl>
   </w:abstractNum>
-  <w:abstractNum w:abstractNumId="23">
+  <w:abstractNum w:abstractNumId="24">
     <w:nsid w:val="51A03735"/>
     <w:multiLevelType w:val="hybridMultilevel"/>
     <w:tmpl w:val="17EE45B2"/>
@@ -23616,7 +24353,7 @@
       </w:pPr>
     </w:lvl>
   </w:abstractNum>
-  <w:abstractNum w:abstractNumId="24">
+  <w:abstractNum w:abstractNumId="25">
     <w:nsid w:val="52B64F58"/>
     <w:multiLevelType w:val="hybridMultilevel"/>
     <w:tmpl w:val="748EEB42"/>
@@ -23729,7 +24466,7 @@
       </w:rPr>
     </w:lvl>
   </w:abstractNum>
-  <w:abstractNum w:abstractNumId="25">
+  <w:abstractNum w:abstractNumId="26">
     <w:nsid w:val="543C59E2"/>
     <w:multiLevelType w:val="hybridMultilevel"/>
     <w:tmpl w:val="E3C0C332"/>
@@ -23816,7 +24553,7 @@
       </w:pPr>
     </w:lvl>
   </w:abstractNum>
-  <w:abstractNum w:abstractNumId="26">
+  <w:abstractNum w:abstractNumId="27">
     <w:nsid w:val="56752075"/>
     <w:multiLevelType w:val="hybridMultilevel"/>
     <w:tmpl w:val="B718C316"/>
@@ -23929,7 +24666,7 @@
       </w:rPr>
     </w:lvl>
   </w:abstractNum>
-  <w:abstractNum w:abstractNumId="27">
+  <w:abstractNum w:abstractNumId="28">
     <w:nsid w:val="57A46D5E"/>
     <w:multiLevelType w:val="hybridMultilevel"/>
     <w:tmpl w:val="F2205512"/>
@@ -24042,7 +24779,7 @@
       </w:rPr>
     </w:lvl>
   </w:abstractNum>
-  <w:abstractNum w:abstractNumId="28">
+  <w:abstractNum w:abstractNumId="29">
     <w:nsid w:val="5F453708"/>
     <w:multiLevelType w:val="multilevel"/>
     <w:tmpl w:val="DB0636F0"/>
@@ -24164,7 +24901,7 @@
       </w:rPr>
     </w:lvl>
   </w:abstractNum>
-  <w:abstractNum w:abstractNumId="29">
+  <w:abstractNum w:abstractNumId="30">
     <w:nsid w:val="60223D5A"/>
     <w:multiLevelType w:val="hybridMultilevel"/>
     <w:tmpl w:val="06263B66"/>
@@ -24253,7 +24990,7 @@
       </w:pPr>
     </w:lvl>
   </w:abstractNum>
-  <w:abstractNum w:abstractNumId="30">
+  <w:abstractNum w:abstractNumId="31">
     <w:nsid w:val="6303330C"/>
     <w:multiLevelType w:val="multilevel"/>
     <w:tmpl w:val="F1A4DA2A"/>
@@ -24366,7 +25103,7 @@
       </w:pPr>
     </w:lvl>
   </w:abstractNum>
-  <w:abstractNum w:abstractNumId="31">
+  <w:abstractNum w:abstractNumId="32">
     <w:nsid w:val="6B974358"/>
     <w:multiLevelType w:val="hybridMultilevel"/>
     <w:tmpl w:val="C8B66354"/>
@@ -24455,7 +25192,7 @@
       </w:pPr>
     </w:lvl>
   </w:abstractNum>
-  <w:abstractNum w:abstractNumId="32">
+  <w:abstractNum w:abstractNumId="33">
     <w:nsid w:val="75C259AE"/>
     <w:multiLevelType w:val="hybridMultilevel"/>
     <w:tmpl w:val="BAB089EA"/>
@@ -24544,7 +25281,7 @@
       </w:pPr>
     </w:lvl>
   </w:abstractNum>
-  <w:abstractNum w:abstractNumId="33">
+  <w:abstractNum w:abstractNumId="34">
     <w:nsid w:val="7A2231B0"/>
     <w:multiLevelType w:val="hybridMultilevel"/>
     <w:tmpl w:val="E92E0C56"/>
@@ -24657,7 +25394,7 @@
       </w:rPr>
     </w:lvl>
   </w:abstractNum>
-  <w:abstractNum w:abstractNumId="34">
+  <w:abstractNum w:abstractNumId="35">
     <w:nsid w:val="7F181077"/>
     <w:multiLevelType w:val="hybridMultilevel"/>
     <w:tmpl w:val="21BC797E"/>
@@ -24747,67 +25484,67 @@
     </w:lvl>
   </w:abstractNum>
   <w:num w:numId="1">
-    <w:abstractNumId w:val="10"/>
+    <w:abstractNumId w:val="11"/>
   </w:num>
   <w:num w:numId="2">
-    <w:abstractNumId w:val="30"/>
+    <w:abstractNumId w:val="31"/>
   </w:num>
   <w:num w:numId="3">
     <w:abstractNumId w:val="5"/>
   </w:num>
   <w:num w:numId="4">
-    <w:abstractNumId w:val="21"/>
+    <w:abstractNumId w:val="22"/>
   </w:num>
   <w:num w:numId="5">
+    <w:abstractNumId w:val="18"/>
+  </w:num>
+  <w:num w:numId="6">
+    <w:abstractNumId w:val="13"/>
+  </w:num>
+  <w:num w:numId="7">
     <w:abstractNumId w:val="17"/>
   </w:num>
-  <w:num w:numId="6">
-    <w:abstractNumId w:val="12"/>
-  </w:num>
-  <w:num w:numId="7">
-    <w:abstractNumId w:val="16"/>
-  </w:num>
   <w:num w:numId="8">
-    <w:abstractNumId w:val="26"/>
+    <w:abstractNumId w:val="27"/>
   </w:num>
   <w:num w:numId="9">
-    <w:abstractNumId w:val="24"/>
+    <w:abstractNumId w:val="25"/>
   </w:num>
   <w:num w:numId="10">
     <w:abstractNumId w:val="2"/>
   </w:num>
   <w:num w:numId="11">
-    <w:abstractNumId w:val="33"/>
+    <w:abstractNumId w:val="34"/>
   </w:num>
   <w:num w:numId="12">
-    <w:abstractNumId w:val="20"/>
+    <w:abstractNumId w:val="21"/>
   </w:num>
   <w:num w:numId="13">
-    <w:abstractNumId w:val="11"/>
+    <w:abstractNumId w:val="12"/>
   </w:num>
   <w:num w:numId="14">
     <w:abstractNumId w:val="3"/>
   </w:num>
   <w:num w:numId="15">
-    <w:abstractNumId w:val="34"/>
+    <w:abstractNumId w:val="35"/>
   </w:num>
   <w:num w:numId="16">
-    <w:abstractNumId w:val="31"/>
+    <w:abstractNumId w:val="32"/>
   </w:num>
   <w:num w:numId="17">
-    <w:abstractNumId w:val="32"/>
+    <w:abstractNumId w:val="33"/>
   </w:num>
   <w:num w:numId="18">
-    <w:abstractNumId w:val="15"/>
+    <w:abstractNumId w:val="16"/>
   </w:num>
   <w:num w:numId="19">
-    <w:abstractNumId w:val="23"/>
+    <w:abstractNumId w:val="24"/>
   </w:num>
   <w:num w:numId="20">
-    <w:abstractNumId w:val="19"/>
+    <w:abstractNumId w:val="20"/>
   </w:num>
   <w:num w:numId="21">
-    <w:abstractNumId w:val="28"/>
+    <w:abstractNumId w:val="29"/>
   </w:num>
   <w:num w:numId="22">
     <w:abstractNumId w:val="4"/>
@@ -24822,70 +25559,70 @@
     <w:abstractNumId w:val="6"/>
   </w:num>
   <w:num w:numId="26">
-    <w:abstractNumId w:val="14"/>
+    <w:abstractNumId w:val="15"/>
   </w:num>
   <w:num w:numId="27">
     <w:abstractNumId w:val="0"/>
   </w:num>
   <w:num w:numId="28">
-    <w:abstractNumId w:val="22"/>
+    <w:abstractNumId w:val="23"/>
   </w:num>
   <w:num w:numId="29">
-    <w:abstractNumId w:val="22"/>
+    <w:abstractNumId w:val="23"/>
     <w:lvlOverride w:ilvl="0">
       <w:startOverride w:val="1"/>
     </w:lvlOverride>
   </w:num>
   <w:num w:numId="30">
-    <w:abstractNumId w:val="13"/>
+    <w:abstractNumId w:val="14"/>
   </w:num>
   <w:num w:numId="31">
-    <w:abstractNumId w:val="25"/>
+    <w:abstractNumId w:val="26"/>
   </w:num>
   <w:num w:numId="32">
-    <w:abstractNumId w:val="25"/>
+    <w:abstractNumId w:val="26"/>
     <w:lvlOverride w:ilvl="0">
       <w:startOverride w:val="1"/>
     </w:lvlOverride>
   </w:num>
   <w:num w:numId="33">
-    <w:abstractNumId w:val="25"/>
+    <w:abstractNumId w:val="26"/>
     <w:lvlOverride w:ilvl="0">
       <w:startOverride w:val="1"/>
     </w:lvlOverride>
   </w:num>
   <w:num w:numId="34">
-    <w:abstractNumId w:val="25"/>
+    <w:abstractNumId w:val="26"/>
     <w:lvlOverride w:ilvl="0">
       <w:startOverride w:val="1"/>
     </w:lvlOverride>
   </w:num>
   <w:num w:numId="35">
-    <w:abstractNumId w:val="25"/>
+    <w:abstractNumId w:val="26"/>
     <w:lvlOverride w:ilvl="0">
       <w:startOverride w:val="1"/>
     </w:lvlOverride>
   </w:num>
   <w:num w:numId="36">
-    <w:abstractNumId w:val="25"/>
+    <w:abstractNumId w:val="26"/>
     <w:lvlOverride w:ilvl="0">
       <w:startOverride w:val="1"/>
     </w:lvlOverride>
   </w:num>
   <w:num w:numId="37">
-    <w:abstractNumId w:val="25"/>
+    <w:abstractNumId w:val="26"/>
     <w:lvlOverride w:ilvl="0">
       <w:startOverride w:val="1"/>
     </w:lvlOverride>
   </w:num>
   <w:num w:numId="38">
-    <w:abstractNumId w:val="22"/>
+    <w:abstractNumId w:val="23"/>
     <w:lvlOverride w:ilvl="0">
       <w:startOverride w:val="1"/>
     </w:lvlOverride>
   </w:num>
   <w:num w:numId="39">
-    <w:abstractNumId w:val="25"/>
+    <w:abstractNumId w:val="26"/>
     <w:lvlOverride w:ilvl="0">
       <w:startOverride w:val="1"/>
     </w:lvlOverride>
@@ -24897,13 +25634,13 @@
     <w:abstractNumId w:val="8"/>
   </w:num>
   <w:num w:numId="42">
-    <w:abstractNumId w:val="22"/>
+    <w:abstractNumId w:val="23"/>
     <w:lvlOverride w:ilvl="0">
       <w:startOverride w:val="1"/>
     </w:lvlOverride>
   </w:num>
   <w:num w:numId="43">
-    <w:abstractNumId w:val="22"/>
+    <w:abstractNumId w:val="23"/>
     <w:lvlOverride w:ilvl="0">
       <w:startOverride w:val="1"/>
     </w:lvlOverride>
@@ -24927,70 +25664,73 @@
     <w:abstractNumId w:val="8"/>
   </w:num>
   <w:num w:numId="50">
-    <w:abstractNumId w:val="29"/>
+    <w:abstractNumId w:val="30"/>
   </w:num>
   <w:num w:numId="51">
-    <w:abstractNumId w:val="18"/>
+    <w:abstractNumId w:val="19"/>
   </w:num>
   <w:num w:numId="52">
     <w:abstractNumId w:val="9"/>
   </w:num>
   <w:num w:numId="53">
-    <w:abstractNumId w:val="22"/>
+    <w:abstractNumId w:val="23"/>
     <w:lvlOverride w:ilvl="0">
       <w:startOverride w:val="1"/>
     </w:lvlOverride>
   </w:num>
   <w:num w:numId="54">
-    <w:abstractNumId w:val="22"/>
+    <w:abstractNumId w:val="23"/>
     <w:lvlOverride w:ilvl="0">
       <w:startOverride w:val="1"/>
     </w:lvlOverride>
   </w:num>
   <w:num w:numId="55">
-    <w:abstractNumId w:val="25"/>
+    <w:abstractNumId w:val="26"/>
     <w:lvlOverride w:ilvl="0">
       <w:startOverride w:val="1"/>
     </w:lvlOverride>
   </w:num>
   <w:num w:numId="56">
-    <w:abstractNumId w:val="25"/>
+    <w:abstractNumId w:val="26"/>
     <w:lvlOverride w:ilvl="0">
       <w:startOverride w:val="1"/>
     </w:lvlOverride>
   </w:num>
   <w:num w:numId="57">
-    <w:abstractNumId w:val="25"/>
+    <w:abstractNumId w:val="26"/>
     <w:lvlOverride w:ilvl="0">
       <w:startOverride w:val="1"/>
     </w:lvlOverride>
   </w:num>
   <w:num w:numId="58">
-    <w:abstractNumId w:val="25"/>
+    <w:abstractNumId w:val="26"/>
     <w:lvlOverride w:ilvl="0">
       <w:startOverride w:val="1"/>
     </w:lvlOverride>
   </w:num>
   <w:num w:numId="59">
-    <w:abstractNumId w:val="25"/>
+    <w:abstractNumId w:val="26"/>
     <w:lvlOverride w:ilvl="0">
       <w:startOverride w:val="1"/>
     </w:lvlOverride>
   </w:num>
   <w:num w:numId="60">
-    <w:abstractNumId w:val="25"/>
+    <w:abstractNumId w:val="26"/>
     <w:lvlOverride w:ilvl="0">
       <w:startOverride w:val="1"/>
     </w:lvlOverride>
   </w:num>
   <w:num w:numId="61">
-    <w:abstractNumId w:val="25"/>
+    <w:abstractNumId w:val="26"/>
   </w:num>
   <w:num w:numId="62">
     <w:abstractNumId w:val="1"/>
   </w:num>
   <w:num w:numId="63">
-    <w:abstractNumId w:val="27"/>
+    <w:abstractNumId w:val="28"/>
+  </w:num>
+  <w:num w:numId="64">
+    <w:abstractNumId w:val="10"/>
   </w:num>
   <w:numIdMacAtCleanup w:val="59"/>
 </w:numbering>
@@ -25721,6 +26461,11 @@
     <w:name w:val="ptitle4"/>
     <w:basedOn w:val="a2"/>
     <w:rsid w:val="007C5FDE"/>
+  </w:style>
+  <w:style w:type="character" w:customStyle="1" w:styleId="b">
+    <w:name w:val="b"/>
+    <w:basedOn w:val="a2"/>
+    <w:rsid w:val="00B63D13"/>
   </w:style>
 </w:styles>
 </file>
@@ -26742,7 +27487,7 @@
 </file>
 
 <file path=customXml/itemProps1.xml><?xml version="1.0" encoding="utf-8"?>
-<ds:datastoreItem xmlns:ds="http://schemas.openxmlformats.org/officeDocument/2006/customXml" ds:itemID="{D71F90AD-C3D3-4C11-B421-F6265DD6FE8B}">
+<ds:datastoreItem xmlns:ds="http://schemas.openxmlformats.org/officeDocument/2006/customXml" ds:itemID="{6BF28F7E-2055-4917-B451-0411BE415B51}">
   <ds:schemaRefs>
     <ds:schemaRef ds:uri="http://schemas.openxmlformats.org/officeDocument/2006/bibliography"/>
   </ds:schemaRefs>

</xml_diff>